<commit_message>
Report half done, please read and comment!
</commit_message>
<xml_diff>
--- a/relatorio.docx
+++ b/relatorio.docx
@@ -346,28 +346,44 @@
           <w:sz w:val="28"/>
           <w:szCs w:val="28"/>
         </w:rPr>
-        <w:t>Miguel Serejo Nº36864</w:t>
-      </w:r>
-    </w:p>
-    <w:p>
-      <w:pPr>
-        <w:jc w:val="right"/>
+        <w:t xml:space="preserve">Miguel </w:t>
+      </w:r>
+      <w:proofErr w:type="spellStart"/>
+      <w:r>
         <w:rPr>
           <w:sz w:val="28"/>
           <w:szCs w:val="28"/>
         </w:rPr>
-      </w:pPr>
+        <w:t>Serejo</w:t>
+      </w:r>
+      <w:proofErr w:type="spellEnd"/>
       <w:r>
         <w:rPr>
           <w:sz w:val="28"/>
           <w:szCs w:val="28"/>
         </w:rPr>
+        <w:t xml:space="preserve"> Nº36864</w:t>
+      </w:r>
+    </w:p>
+    <w:p>
+      <w:pPr>
+        <w:jc w:val="right"/>
+        <w:rPr>
+          <w:sz w:val="28"/>
+          <w:szCs w:val="28"/>
+        </w:rPr>
+      </w:pPr>
+      <w:r>
+        <w:rPr>
+          <w:sz w:val="28"/>
+          <w:szCs w:val="28"/>
+        </w:rPr>
         <w:t>Ruben Santos Nº36925</w:t>
       </w:r>
     </w:p>
     <w:p>
       <w:pPr>
-        <w:pStyle w:val="CitaoIntensa"/>
+        <w:pStyle w:val="IntenseQuote"/>
         <w:rPr>
           <w:sz w:val="28"/>
         </w:rPr>
@@ -383,25 +399,3206 @@
     <w:p>
       <w:pPr>
         <w:spacing w:after="0" w:line="240" w:lineRule="auto"/>
-        <w:rPr>
+        <w:jc w:val="both"/>
+        <w:rPr>
+          <w:rFonts w:ascii="Consolas" w:hAnsi="Consolas" w:cs="Consolas"/>
+        </w:rPr>
+      </w:pPr>
+      <w:r>
+        <w:rPr>
+          <w:rFonts w:ascii="Consolas" w:hAnsi="Consolas" w:cs="Consolas"/>
+        </w:rPr>
+        <w:t xml:space="preserve">Nesta primeira fase foram implementados dois métodos como requerido no enunciado, um que cria um </w:t>
+      </w:r>
+      <w:proofErr w:type="gramStart"/>
+      <w:r>
+        <w:rPr>
+          <w:rFonts w:ascii="Consolas" w:hAnsi="Consolas" w:cs="Consolas"/>
           <w:i/>
-          <w:iCs/>
-          <w:color w:val="5B9BD5" w:themeColor="accent1"/>
-          <w:sz w:val="28"/>
-        </w:rPr>
-      </w:pPr>
+        </w:rPr>
+        <w:t>proxy</w:t>
+      </w:r>
+      <w:proofErr w:type="gramEnd"/>
+      <w:r>
+        <w:rPr>
+          <w:rFonts w:ascii="Consolas" w:hAnsi="Consolas" w:cs="Consolas"/>
+        </w:rPr>
+        <w:t xml:space="preserve">, que contem todos os métodos virtuais e públicos, com um determinado comportamento especificado por uma implementação da interface </w:t>
+      </w:r>
+      <w:r>
+        <w:rPr>
+          <w:rFonts w:ascii="Consolas" w:hAnsi="Consolas" w:cs="Consolas"/>
+          <w:i/>
+        </w:rPr>
+        <w:t>IInvocationHandle</w:t>
+      </w:r>
+      <w:r>
+        <w:rPr>
+          <w:rFonts w:ascii="Consolas" w:hAnsi="Consolas" w:cs="Consolas"/>
+        </w:rPr>
+        <w:t xml:space="preserve"> (handler)</w:t>
+      </w:r>
+      <w:r>
+        <w:rPr>
+          <w:rFonts w:ascii="Consolas" w:hAnsi="Consolas" w:cs="Consolas"/>
+        </w:rPr>
+        <w:t xml:space="preserve">, para uma instância de uma determinada </w:t>
+      </w:r>
+      <w:r>
+        <w:rPr>
+          <w:rFonts w:ascii="Consolas" w:hAnsi="Consolas" w:cs="Consolas"/>
+        </w:rPr>
+        <w:t xml:space="preserve">instância de uma </w:t>
+      </w:r>
+      <w:r>
+        <w:rPr>
+          <w:rFonts w:ascii="Consolas" w:hAnsi="Consolas" w:cs="Consolas"/>
+        </w:rPr>
+        <w:t>classe</w:t>
+      </w:r>
+      <w:r>
+        <w:rPr>
+          <w:rFonts w:ascii="Consolas" w:hAnsi="Consolas" w:cs="Consolas"/>
+        </w:rPr>
+        <w:t xml:space="preserve"> (</w:t>
+      </w:r>
+      <w:r>
+        <w:rPr>
+          <w:rFonts w:ascii="Consolas" w:hAnsi="Consolas" w:cs="Consolas"/>
+          <w:i/>
+        </w:rPr>
+        <w:t>oBase</w:t>
+      </w:r>
+      <w:r>
+        <w:rPr>
+          <w:rFonts w:ascii="Consolas" w:hAnsi="Consolas" w:cs="Consolas"/>
+        </w:rPr>
+        <w:t>)</w:t>
+      </w:r>
+      <w:r>
+        <w:rPr>
+          <w:rFonts w:ascii="Consolas" w:hAnsi="Consolas" w:cs="Consolas"/>
+        </w:rPr>
+        <w:t>.</w:t>
+      </w:r>
+    </w:p>
+    <w:p>
+      <w:pPr>
+        <w:spacing w:after="0" w:line="240" w:lineRule="auto"/>
+        <w:jc w:val="both"/>
+        <w:rPr>
+          <w:rFonts w:ascii="Consolas" w:hAnsi="Consolas" w:cs="Consolas"/>
+        </w:rPr>
+      </w:pPr>
+    </w:p>
+    <w:p>
+      <w:pPr>
+        <w:spacing w:after="0" w:line="240" w:lineRule="auto"/>
+        <w:jc w:val="both"/>
+        <w:rPr>
+          <w:rFonts w:ascii="Consolas" w:hAnsi="Consolas" w:cs="Consolas"/>
+          <w:color w:val="0000FF"/>
+          <w:sz w:val="19"/>
+          <w:szCs w:val="19"/>
+          <w:lang w:val="en-US" w:eastAsia="pt-PT"/>
+        </w:rPr>
+      </w:pPr>
+      <w:proofErr w:type="gramStart"/>
+      <w:r>
+        <w:rPr>
+          <w:rFonts w:ascii="Consolas" w:hAnsi="Consolas" w:cs="Consolas"/>
+          <w:color w:val="0000FF"/>
+          <w:sz w:val="19"/>
+          <w:szCs w:val="19"/>
+          <w:highlight w:val="white"/>
+          <w:lang w:val="en-US" w:eastAsia="pt-PT"/>
+        </w:rPr>
+        <w:t>public</w:t>
+      </w:r>
+      <w:proofErr w:type="gramEnd"/>
+      <w:r>
+        <w:rPr>
+          <w:rFonts w:ascii="Consolas" w:hAnsi="Consolas" w:cs="Consolas"/>
+          <w:color w:val="000000"/>
+          <w:sz w:val="19"/>
+          <w:szCs w:val="19"/>
+          <w:highlight w:val="white"/>
+          <w:lang w:val="en-US" w:eastAsia="pt-PT"/>
+        </w:rPr>
+        <w:t xml:space="preserve"> </w:t>
+      </w:r>
+      <w:r>
+        <w:rPr>
+          <w:rFonts w:ascii="Consolas" w:hAnsi="Consolas" w:cs="Consolas"/>
+          <w:color w:val="0000FF"/>
+          <w:sz w:val="19"/>
+          <w:szCs w:val="19"/>
+          <w:highlight w:val="white"/>
+          <w:lang w:val="en-US" w:eastAsia="pt-PT"/>
+        </w:rPr>
+        <w:t>static</w:t>
+      </w:r>
+      <w:r>
+        <w:rPr>
+          <w:rFonts w:ascii="Consolas" w:hAnsi="Consolas" w:cs="Consolas"/>
+          <w:color w:val="000000"/>
+          <w:sz w:val="19"/>
+          <w:szCs w:val="19"/>
+          <w:highlight w:val="white"/>
+          <w:lang w:val="en-US" w:eastAsia="pt-PT"/>
+        </w:rPr>
+        <w:t xml:space="preserve"> T MakeProxy&lt;T&gt;(T oBase, </w:t>
+      </w:r>
+      <w:r>
+        <w:rPr>
+          <w:rFonts w:ascii="Consolas" w:hAnsi="Consolas" w:cs="Consolas"/>
+          <w:color w:val="2B91AF"/>
+          <w:sz w:val="19"/>
+          <w:szCs w:val="19"/>
+          <w:highlight w:val="white"/>
+          <w:lang w:val="en-US" w:eastAsia="pt-PT"/>
+        </w:rPr>
+        <w:t>IInvocationHandler</w:t>
+      </w:r>
+      <w:r>
+        <w:rPr>
+          <w:rFonts w:ascii="Consolas" w:hAnsi="Consolas" w:cs="Consolas"/>
+          <w:color w:val="000000"/>
+          <w:sz w:val="19"/>
+          <w:szCs w:val="19"/>
+          <w:highlight w:val="white"/>
+          <w:lang w:val="en-US" w:eastAsia="pt-PT"/>
+        </w:rPr>
+        <w:t xml:space="preserve"> handler) </w:t>
+      </w:r>
+      <w:r>
+        <w:rPr>
+          <w:rFonts w:ascii="Consolas" w:hAnsi="Consolas" w:cs="Consolas"/>
+          <w:color w:val="0000FF"/>
+          <w:sz w:val="19"/>
+          <w:szCs w:val="19"/>
+          <w:highlight w:val="white"/>
+          <w:lang w:val="en-US" w:eastAsia="pt-PT"/>
+        </w:rPr>
+        <w:t>where</w:t>
+      </w:r>
+      <w:r>
+        <w:rPr>
+          <w:rFonts w:ascii="Consolas" w:hAnsi="Consolas" w:cs="Consolas"/>
+          <w:color w:val="000000"/>
+          <w:sz w:val="19"/>
+          <w:szCs w:val="19"/>
+          <w:highlight w:val="white"/>
+          <w:lang w:val="en-US" w:eastAsia="pt-PT"/>
+        </w:rPr>
+        <w:t xml:space="preserve"> T : </w:t>
+      </w:r>
+      <w:r>
+        <w:rPr>
+          <w:rFonts w:ascii="Consolas" w:hAnsi="Consolas" w:cs="Consolas"/>
+          <w:color w:val="0000FF"/>
+          <w:sz w:val="19"/>
+          <w:szCs w:val="19"/>
+          <w:highlight w:val="white"/>
+          <w:lang w:val="en-US" w:eastAsia="pt-PT"/>
+        </w:rPr>
+        <w:t>class</w:t>
+      </w:r>
+    </w:p>
+    <w:p>
+      <w:pPr>
+        <w:spacing w:after="0" w:line="240" w:lineRule="auto"/>
+        <w:jc w:val="both"/>
+        <w:rPr>
+          <w:rFonts w:ascii="Consolas" w:hAnsi="Consolas" w:cs="Consolas"/>
+          <w:color w:val="0000FF"/>
+          <w:sz w:val="19"/>
+          <w:szCs w:val="19"/>
+          <w:lang w:val="en-US" w:eastAsia="pt-PT"/>
+        </w:rPr>
+      </w:pPr>
+    </w:p>
+    <w:p>
+      <w:pPr>
+        <w:spacing w:after="0" w:line="240" w:lineRule="auto"/>
+        <w:jc w:val="both"/>
+        <w:rPr>
+          <w:rFonts w:ascii="Consolas" w:hAnsi="Consolas" w:cs="Consolas"/>
+          <w:lang w:eastAsia="pt-PT"/>
+        </w:rPr>
+      </w:pPr>
+      <w:r>
+        <w:rPr>
+          <w:rFonts w:ascii="Consolas" w:hAnsi="Consolas" w:cs="Consolas"/>
+          <w:lang w:eastAsia="pt-PT"/>
+        </w:rPr>
+        <w:t xml:space="preserve">O Segundo método devolve uma </w:t>
+      </w:r>
+      <w:r>
+        <w:rPr>
+          <w:rFonts w:ascii="Consolas" w:hAnsi="Consolas" w:cs="Consolas"/>
+          <w:lang w:eastAsia="pt-PT"/>
+        </w:rPr>
+        <w:t xml:space="preserve">implementação de uma interface com o comportamento dos seus métodos também definidos por uma implementação da interface </w:t>
+      </w:r>
+      <w:r>
+        <w:rPr>
+          <w:rFonts w:ascii="Consolas" w:hAnsi="Consolas" w:cs="Consolas"/>
+          <w:i/>
+          <w:lang w:eastAsia="pt-PT"/>
+        </w:rPr>
+        <w:t xml:space="preserve">IInvocationHandle </w:t>
+      </w:r>
+      <w:r>
+        <w:rPr>
+          <w:rFonts w:ascii="Consolas" w:hAnsi="Consolas" w:cs="Consolas"/>
+          <w:lang w:eastAsia="pt-PT"/>
+        </w:rPr>
+        <w:t>(</w:t>
+      </w:r>
+      <w:r>
+        <w:rPr>
+          <w:rFonts w:ascii="Consolas" w:hAnsi="Consolas" w:cs="Consolas"/>
+          <w:i/>
+          <w:lang w:eastAsia="pt-PT"/>
+        </w:rPr>
+        <w:t>handler</w:t>
+      </w:r>
+      <w:r>
+        <w:rPr>
+          <w:rFonts w:ascii="Consolas" w:hAnsi="Consolas" w:cs="Consolas"/>
+          <w:lang w:eastAsia="pt-PT"/>
+        </w:rPr>
+        <w:t>).</w:t>
+      </w:r>
+    </w:p>
+    <w:p>
+      <w:pPr>
+        <w:spacing w:after="0" w:line="240" w:lineRule="auto"/>
+        <w:jc w:val="both"/>
+        <w:rPr>
+          <w:rFonts w:ascii="Consolas" w:hAnsi="Consolas" w:cs="Consolas"/>
+          <w:lang w:eastAsia="pt-PT"/>
+        </w:rPr>
+      </w:pPr>
+    </w:p>
+    <w:p>
+      <w:pPr>
+        <w:spacing w:after="0" w:line="240" w:lineRule="auto"/>
+        <w:jc w:val="both"/>
+        <w:rPr>
+          <w:rFonts w:ascii="Consolas" w:hAnsi="Consolas" w:cs="Consolas"/>
+          <w:color w:val="0000FF"/>
+          <w:sz w:val="19"/>
+          <w:szCs w:val="19"/>
+          <w:lang w:val="en-US" w:eastAsia="pt-PT"/>
+        </w:rPr>
+      </w:pPr>
+      <w:proofErr w:type="gramStart"/>
+      <w:r>
+        <w:rPr>
+          <w:rFonts w:ascii="Consolas" w:hAnsi="Consolas" w:cs="Consolas"/>
+          <w:color w:val="0000FF"/>
+          <w:sz w:val="19"/>
+          <w:szCs w:val="19"/>
+          <w:highlight w:val="white"/>
+          <w:lang w:val="en-US" w:eastAsia="pt-PT"/>
+        </w:rPr>
+        <w:t>public</w:t>
+      </w:r>
+      <w:proofErr w:type="gramEnd"/>
+      <w:r>
+        <w:rPr>
+          <w:rFonts w:ascii="Consolas" w:hAnsi="Consolas" w:cs="Consolas"/>
+          <w:color w:val="000000"/>
+          <w:sz w:val="19"/>
+          <w:szCs w:val="19"/>
+          <w:highlight w:val="white"/>
+          <w:lang w:val="en-US" w:eastAsia="pt-PT"/>
+        </w:rPr>
+        <w:t xml:space="preserve"> </w:t>
+      </w:r>
+      <w:r>
+        <w:rPr>
+          <w:rFonts w:ascii="Consolas" w:hAnsi="Consolas" w:cs="Consolas"/>
+          <w:color w:val="0000FF"/>
+          <w:sz w:val="19"/>
+          <w:szCs w:val="19"/>
+          <w:highlight w:val="white"/>
+          <w:lang w:val="en-US" w:eastAsia="pt-PT"/>
+        </w:rPr>
+        <w:t>static</w:t>
+      </w:r>
+      <w:r>
+        <w:rPr>
+          <w:rFonts w:ascii="Consolas" w:hAnsi="Consolas" w:cs="Consolas"/>
+          <w:color w:val="000000"/>
+          <w:sz w:val="19"/>
+          <w:szCs w:val="19"/>
+          <w:highlight w:val="white"/>
+          <w:lang w:val="en-US" w:eastAsia="pt-PT"/>
+        </w:rPr>
+        <w:t xml:space="preserve"> T MakeProxy&lt;T&gt;(</w:t>
+      </w:r>
+      <w:r>
+        <w:rPr>
+          <w:rFonts w:ascii="Consolas" w:hAnsi="Consolas" w:cs="Consolas"/>
+          <w:color w:val="2B91AF"/>
+          <w:sz w:val="19"/>
+          <w:szCs w:val="19"/>
+          <w:highlight w:val="white"/>
+          <w:lang w:val="en-US" w:eastAsia="pt-PT"/>
+        </w:rPr>
+        <w:t>IInvocationHandler</w:t>
+      </w:r>
+      <w:r>
+        <w:rPr>
+          <w:rFonts w:ascii="Consolas" w:hAnsi="Consolas" w:cs="Consolas"/>
+          <w:color w:val="000000"/>
+          <w:sz w:val="19"/>
+          <w:szCs w:val="19"/>
+          <w:highlight w:val="white"/>
+          <w:lang w:val="en-US" w:eastAsia="pt-PT"/>
+        </w:rPr>
+        <w:t xml:space="preserve"> handler) </w:t>
+      </w:r>
+      <w:r>
+        <w:rPr>
+          <w:rFonts w:ascii="Consolas" w:hAnsi="Consolas" w:cs="Consolas"/>
+          <w:color w:val="0000FF"/>
+          <w:sz w:val="19"/>
+          <w:szCs w:val="19"/>
+          <w:highlight w:val="white"/>
+          <w:lang w:val="en-US" w:eastAsia="pt-PT"/>
+        </w:rPr>
+        <w:t>where</w:t>
+      </w:r>
+      <w:r>
+        <w:rPr>
+          <w:rFonts w:ascii="Consolas" w:hAnsi="Consolas" w:cs="Consolas"/>
+          <w:color w:val="000000"/>
+          <w:sz w:val="19"/>
+          <w:szCs w:val="19"/>
+          <w:highlight w:val="white"/>
+          <w:lang w:val="en-US" w:eastAsia="pt-PT"/>
+        </w:rPr>
+        <w:t xml:space="preserve"> T : </w:t>
+      </w:r>
+      <w:r>
+        <w:rPr>
+          <w:rFonts w:ascii="Consolas" w:hAnsi="Consolas" w:cs="Consolas"/>
+          <w:color w:val="0000FF"/>
+          <w:sz w:val="19"/>
+          <w:szCs w:val="19"/>
+          <w:highlight w:val="white"/>
+          <w:lang w:val="en-US" w:eastAsia="pt-PT"/>
+        </w:rPr>
+        <w:t>class</w:t>
+      </w:r>
+    </w:p>
+    <w:p>
+      <w:pPr>
+        <w:spacing w:after="0" w:line="240" w:lineRule="auto"/>
+        <w:jc w:val="both"/>
+        <w:rPr>
+          <w:rFonts w:ascii="Consolas" w:hAnsi="Consolas" w:cs="Consolas"/>
+          <w:color w:val="0000FF"/>
+          <w:sz w:val="19"/>
+          <w:szCs w:val="19"/>
+          <w:lang w:val="en-US" w:eastAsia="pt-PT"/>
+        </w:rPr>
+      </w:pPr>
+    </w:p>
+    <w:p>
+      <w:pPr>
+        <w:spacing w:after="0" w:line="240" w:lineRule="auto"/>
+        <w:jc w:val="both"/>
+        <w:rPr>
+          <w:rFonts w:ascii="Consolas" w:hAnsi="Consolas" w:cs="Consolas"/>
+          <w:lang w:eastAsia="pt-PT"/>
+        </w:rPr>
+      </w:pPr>
+      <w:r>
+        <w:rPr>
+          <w:rFonts w:ascii="Consolas" w:hAnsi="Consolas" w:cs="Consolas"/>
+          <w:lang w:eastAsia="pt-PT"/>
+        </w:rPr>
+        <w:t>Este segundo método apenas chama o primeiro</w:t>
+      </w:r>
+      <w:r>
+        <w:rPr>
+          <w:rFonts w:ascii="Consolas" w:hAnsi="Consolas" w:cs="Consolas"/>
+          <w:lang w:eastAsia="pt-PT"/>
+        </w:rPr>
+        <w:t xml:space="preserve"> com parâmetro </w:t>
+      </w:r>
+      <w:r>
+        <w:rPr>
+          <w:rFonts w:ascii="Consolas" w:hAnsi="Consolas" w:cs="Consolas"/>
+          <w:i/>
+          <w:lang w:eastAsia="pt-PT"/>
+        </w:rPr>
+        <w:t>oBase</w:t>
+      </w:r>
+      <w:r>
+        <w:rPr>
+          <w:rFonts w:ascii="Consolas" w:hAnsi="Consolas" w:cs="Consolas"/>
+          <w:lang w:eastAsia="pt-PT"/>
+        </w:rPr>
+        <w:t xml:space="preserve"> a </w:t>
+      </w:r>
+      <w:proofErr w:type="spellStart"/>
+      <w:r>
+        <w:rPr>
+          <w:rFonts w:ascii="Consolas" w:hAnsi="Consolas" w:cs="Consolas"/>
+          <w:i/>
+          <w:lang w:eastAsia="pt-PT"/>
+        </w:rPr>
+        <w:t>null</w:t>
+      </w:r>
+      <w:proofErr w:type="spellEnd"/>
+      <w:r>
+        <w:rPr>
+          <w:rFonts w:ascii="Consolas" w:hAnsi="Consolas" w:cs="Consolas"/>
+          <w:lang w:eastAsia="pt-PT"/>
+        </w:rPr>
+        <w:t>.</w:t>
+      </w:r>
+    </w:p>
+    <w:p>
+      <w:pPr>
+        <w:spacing w:after="0" w:line="240" w:lineRule="auto"/>
+        <w:jc w:val="both"/>
+        <w:rPr>
+          <w:rFonts w:ascii="Consolas" w:hAnsi="Consolas" w:cs="Consolas"/>
+          <w:lang w:eastAsia="pt-PT"/>
+        </w:rPr>
+      </w:pPr>
+      <w:r>
+        <w:rPr>
+          <w:rFonts w:ascii="Consolas" w:hAnsi="Consolas" w:cs="Consolas"/>
+          <w:lang w:eastAsia="pt-PT"/>
+        </w:rPr>
+        <w:t>O primeiro método tem em consideração</w:t>
+      </w:r>
+      <w:r>
+        <w:rPr>
+          <w:rFonts w:ascii="Consolas" w:hAnsi="Consolas" w:cs="Consolas"/>
+          <w:lang w:eastAsia="pt-PT"/>
+        </w:rPr>
+        <w:t xml:space="preserve"> se o parâmetro oBase é </w:t>
+      </w:r>
+      <w:proofErr w:type="spellStart"/>
+      <w:r>
+        <w:rPr>
+          <w:rFonts w:ascii="Consolas" w:hAnsi="Consolas" w:cs="Consolas"/>
+          <w:i/>
+          <w:lang w:eastAsia="pt-PT"/>
+        </w:rPr>
+        <w:t>null</w:t>
+      </w:r>
+      <w:proofErr w:type="spellEnd"/>
+      <w:r>
+        <w:rPr>
+          <w:rFonts w:ascii="Consolas" w:hAnsi="Consolas" w:cs="Consolas"/>
+          <w:lang w:eastAsia="pt-PT"/>
+        </w:rPr>
+        <w:t xml:space="preserve">, ou seja, se for </w:t>
+      </w:r>
+      <w:proofErr w:type="spellStart"/>
+      <w:r>
+        <w:rPr>
+          <w:rFonts w:ascii="Consolas" w:hAnsi="Consolas" w:cs="Consolas"/>
+          <w:i/>
+          <w:lang w:eastAsia="pt-PT"/>
+        </w:rPr>
+        <w:t>null</w:t>
+      </w:r>
+      <w:proofErr w:type="spellEnd"/>
+      <w:r>
+        <w:rPr>
+          <w:rFonts w:ascii="Consolas" w:hAnsi="Consolas" w:cs="Consolas"/>
+          <w:lang w:eastAsia="pt-PT"/>
+        </w:rPr>
+        <w:t xml:space="preserve"> o construtor do </w:t>
+      </w:r>
+      <w:proofErr w:type="gramStart"/>
+      <w:r>
+        <w:rPr>
+          <w:rFonts w:ascii="Consolas" w:hAnsi="Consolas" w:cs="Consolas"/>
+          <w:i/>
+          <w:lang w:eastAsia="pt-PT"/>
+        </w:rPr>
+        <w:t>proxy</w:t>
+      </w:r>
+      <w:proofErr w:type="gramEnd"/>
+      <w:r>
+        <w:rPr>
+          <w:rFonts w:ascii="Consolas" w:hAnsi="Consolas" w:cs="Consolas"/>
+          <w:lang w:eastAsia="pt-PT"/>
+        </w:rPr>
+        <w:t xml:space="preserve"> criado ira ter só o parâmetro do tipo </w:t>
+      </w:r>
+      <w:proofErr w:type="spellStart"/>
+      <w:r>
+        <w:rPr>
+          <w:rFonts w:ascii="Consolas" w:hAnsi="Consolas" w:cs="Consolas"/>
+          <w:i/>
+          <w:lang w:eastAsia="pt-PT"/>
+        </w:rPr>
+        <w:t>IInvocationHandler</w:t>
+      </w:r>
+      <w:proofErr w:type="spellEnd"/>
+      <w:r>
+        <w:rPr>
+          <w:rFonts w:ascii="Consolas" w:hAnsi="Consolas" w:cs="Consolas"/>
+          <w:lang w:eastAsia="pt-PT"/>
+        </w:rPr>
+        <w:t>, ao invés des</w:t>
+      </w:r>
+      <w:r>
+        <w:rPr>
+          <w:rFonts w:ascii="Consolas" w:hAnsi="Consolas" w:cs="Consolas"/>
+          <w:lang w:eastAsia="pt-PT"/>
+        </w:rPr>
+        <w:t xml:space="preserve">te e mais o do tipo de </w:t>
+      </w:r>
+      <w:proofErr w:type="spellStart"/>
+      <w:r>
+        <w:rPr>
+          <w:rFonts w:ascii="Consolas" w:hAnsi="Consolas" w:cs="Consolas"/>
+          <w:i/>
+          <w:lang w:eastAsia="pt-PT"/>
+        </w:rPr>
+        <w:t>Oba</w:t>
+      </w:r>
+      <w:r>
+        <w:rPr>
+          <w:rFonts w:ascii="Consolas" w:hAnsi="Consolas" w:cs="Consolas"/>
+          <w:i/>
+          <w:lang w:eastAsia="pt-PT"/>
+        </w:rPr>
+        <w:t>se</w:t>
+      </w:r>
+      <w:proofErr w:type="spellEnd"/>
+      <w:r>
+        <w:rPr>
+          <w:rFonts w:ascii="Consolas" w:hAnsi="Consolas" w:cs="Consolas"/>
+          <w:lang w:eastAsia="pt-PT"/>
+        </w:rPr>
+        <w:t xml:space="preserve">. </w:t>
+      </w:r>
+      <w:r>
+        <w:rPr>
+          <w:rFonts w:ascii="Consolas" w:hAnsi="Consolas" w:cs="Consolas"/>
+          <w:lang w:eastAsia="pt-PT"/>
+        </w:rPr>
+        <w:t>Também</w:t>
+      </w:r>
+      <w:r>
+        <w:rPr>
+          <w:rFonts w:ascii="Consolas" w:hAnsi="Consolas" w:cs="Consolas"/>
+          <w:lang w:eastAsia="pt-PT"/>
+        </w:rPr>
+        <w:t xml:space="preserve"> serão criados os campos do </w:t>
+      </w:r>
+      <w:proofErr w:type="gramStart"/>
+      <w:r>
+        <w:rPr>
+          <w:rFonts w:ascii="Consolas" w:hAnsi="Consolas" w:cs="Consolas"/>
+          <w:i/>
+          <w:lang w:eastAsia="pt-PT"/>
+        </w:rPr>
+        <w:t>proxy</w:t>
+      </w:r>
+      <w:proofErr w:type="gramEnd"/>
+      <w:r>
+        <w:rPr>
+          <w:rFonts w:ascii="Consolas" w:hAnsi="Consolas" w:cs="Consolas"/>
+          <w:lang w:eastAsia="pt-PT"/>
+        </w:rPr>
+        <w:t xml:space="preserve"> dependendo do valor de oBase (</w:t>
+      </w:r>
+      <w:proofErr w:type="spellStart"/>
+      <w:r>
+        <w:rPr>
+          <w:rFonts w:ascii="Consolas" w:hAnsi="Consolas" w:cs="Consolas"/>
+          <w:i/>
+          <w:lang w:eastAsia="pt-PT"/>
+        </w:rPr>
+        <w:t>null</w:t>
+      </w:r>
+      <w:proofErr w:type="spellEnd"/>
+      <w:r>
+        <w:rPr>
+          <w:rFonts w:ascii="Consolas" w:hAnsi="Consolas" w:cs="Consolas"/>
+          <w:lang w:eastAsia="pt-PT"/>
+        </w:rPr>
+        <w:t xml:space="preserve"> ou instancia)</w:t>
+      </w:r>
+      <w:r>
+        <w:rPr>
+          <w:rFonts w:ascii="Consolas" w:hAnsi="Consolas" w:cs="Consolas"/>
+          <w:lang w:eastAsia="pt-PT"/>
+        </w:rPr>
+        <w:t xml:space="preserve">, caso seja </w:t>
+      </w:r>
+      <w:proofErr w:type="spellStart"/>
+      <w:r>
+        <w:rPr>
+          <w:rFonts w:ascii="Consolas" w:hAnsi="Consolas" w:cs="Consolas"/>
+          <w:i/>
+          <w:lang w:eastAsia="pt-PT"/>
+        </w:rPr>
+        <w:t>null</w:t>
+      </w:r>
+      <w:proofErr w:type="spellEnd"/>
+      <w:r>
+        <w:rPr>
+          <w:rFonts w:ascii="Consolas" w:hAnsi="Consolas" w:cs="Consolas"/>
+          <w:lang w:eastAsia="pt-PT"/>
+        </w:rPr>
+        <w:t xml:space="preserve"> só terá o campo </w:t>
+      </w:r>
+      <w:proofErr w:type="spellStart"/>
+      <w:r>
+        <w:rPr>
+          <w:rFonts w:ascii="Consolas" w:hAnsi="Consolas" w:cs="Consolas"/>
+          <w:lang w:eastAsia="pt-PT"/>
+        </w:rPr>
+        <w:t>IInvocationHandler</w:t>
+      </w:r>
+      <w:proofErr w:type="spellEnd"/>
+      <w:r>
+        <w:rPr>
+          <w:rFonts w:ascii="Consolas" w:hAnsi="Consolas" w:cs="Consolas"/>
+          <w:lang w:eastAsia="pt-PT"/>
+        </w:rPr>
+        <w:t>.</w:t>
+      </w:r>
+    </w:p>
+    <w:p>
+      <w:pPr>
+        <w:spacing w:after="0" w:line="240" w:lineRule="auto"/>
+        <w:jc w:val="both"/>
+        <w:rPr>
+          <w:rFonts w:ascii="Consolas" w:hAnsi="Consolas" w:cs="Consolas"/>
+          <w:lang w:eastAsia="pt-PT"/>
+        </w:rPr>
+      </w:pPr>
+      <w:r>
+        <w:rPr>
+          <w:rFonts w:ascii="Consolas" w:hAnsi="Consolas" w:cs="Consolas"/>
+          <w:lang w:eastAsia="pt-PT"/>
+        </w:rPr>
+        <w:t xml:space="preserve">O </w:t>
+      </w:r>
+      <w:proofErr w:type="gramStart"/>
+      <w:r>
+        <w:rPr>
+          <w:rFonts w:ascii="Consolas" w:hAnsi="Consolas" w:cs="Consolas"/>
+          <w:i/>
+          <w:lang w:eastAsia="pt-PT"/>
+        </w:rPr>
+        <w:t>proxy</w:t>
+      </w:r>
+      <w:proofErr w:type="gramEnd"/>
+      <w:r>
+        <w:rPr>
+          <w:rFonts w:ascii="Consolas" w:hAnsi="Consolas" w:cs="Consolas"/>
+          <w:lang w:eastAsia="pt-PT"/>
+        </w:rPr>
+        <w:t xml:space="preserve"> retornado foi implementado usando a biblioteca </w:t>
+      </w:r>
+      <w:proofErr w:type="spellStart"/>
+      <w:r>
+        <w:rPr>
+          <w:rFonts w:ascii="Consolas" w:hAnsi="Consolas" w:cs="Consolas"/>
+          <w:i/>
+          <w:lang w:eastAsia="pt-PT"/>
+        </w:rPr>
+        <w:t>Reflection</w:t>
+      </w:r>
+      <w:r>
+        <w:rPr>
+          <w:rFonts w:ascii="Consolas" w:hAnsi="Consolas" w:cs="Consolas"/>
+          <w:lang w:eastAsia="pt-PT"/>
+        </w:rPr>
+        <w:t>.Emit</w:t>
+      </w:r>
+      <w:proofErr w:type="spellEnd"/>
+      <w:r>
+        <w:rPr>
+          <w:rFonts w:ascii="Consolas" w:hAnsi="Consolas" w:cs="Consolas"/>
+          <w:lang w:eastAsia="pt-PT"/>
+        </w:rPr>
+        <w:t>.</w:t>
+      </w:r>
+    </w:p>
+    <w:p>
+      <w:pPr>
+        <w:spacing w:after="0" w:line="240" w:lineRule="auto"/>
+        <w:jc w:val="both"/>
+        <w:rPr>
+          <w:rFonts w:ascii="Consolas" w:hAnsi="Consolas" w:cs="Consolas"/>
+          <w:lang w:eastAsia="pt-PT"/>
+        </w:rPr>
+      </w:pPr>
+      <w:r>
+        <w:rPr>
+          <w:rFonts w:ascii="Consolas" w:hAnsi="Consolas" w:cs="Consolas"/>
+          <w:lang w:eastAsia="pt-PT"/>
+        </w:rPr>
+        <w:t>É começado por ser criado o construtor</w:t>
+      </w:r>
+      <w:r>
+        <w:rPr>
+          <w:rFonts w:ascii="Consolas" w:hAnsi="Consolas" w:cs="Consolas"/>
+          <w:lang w:eastAsia="pt-PT"/>
+        </w:rPr>
+        <w:t>,</w:t>
+      </w:r>
+      <w:r>
+        <w:rPr>
+          <w:rFonts w:ascii="Consolas" w:hAnsi="Consolas" w:cs="Consolas"/>
+          <w:lang w:eastAsia="pt-PT"/>
+        </w:rPr>
+        <w:t xml:space="preserve"> que simplesmente </w:t>
+      </w:r>
+      <w:r>
+        <w:rPr>
+          <w:rFonts w:ascii="Consolas" w:hAnsi="Consolas" w:cs="Consolas"/>
+          <w:lang w:eastAsia="pt-PT"/>
+        </w:rPr>
+        <w:t>afeta</w:t>
+      </w:r>
+      <w:r>
+        <w:rPr>
+          <w:rFonts w:ascii="Consolas" w:hAnsi="Consolas" w:cs="Consolas"/>
+          <w:lang w:eastAsia="pt-PT"/>
+        </w:rPr>
+        <w:t xml:space="preserve"> os campos do </w:t>
+      </w:r>
+      <w:proofErr w:type="gramStart"/>
+      <w:r>
+        <w:rPr>
+          <w:rFonts w:ascii="Consolas" w:hAnsi="Consolas" w:cs="Consolas"/>
+          <w:i/>
+          <w:lang w:eastAsia="pt-PT"/>
+        </w:rPr>
+        <w:t>proxy</w:t>
+      </w:r>
+      <w:proofErr w:type="gramEnd"/>
+      <w:r>
+        <w:rPr>
+          <w:rFonts w:ascii="Consolas" w:hAnsi="Consolas" w:cs="Consolas"/>
+          <w:lang w:eastAsia="pt-PT"/>
+        </w:rPr>
+        <w:t xml:space="preserve"> </w:t>
+      </w:r>
+      <w:proofErr w:type="spellStart"/>
+      <w:r>
+        <w:rPr>
+          <w:rFonts w:ascii="Consolas" w:hAnsi="Consolas" w:cs="Consolas"/>
+          <w:i/>
+          <w:u w:val="single"/>
+          <w:lang w:eastAsia="pt-PT"/>
+        </w:rPr>
+        <w:t>IInvocationHanle</w:t>
+      </w:r>
+      <w:proofErr w:type="spellEnd"/>
+      <w:r>
+        <w:rPr>
+          <w:rFonts w:ascii="Consolas" w:hAnsi="Consolas" w:cs="Consolas"/>
+          <w:lang w:eastAsia="pt-PT"/>
+        </w:rPr>
+        <w:t xml:space="preserve"> e o com a instancia oBase, dependendo se esta é </w:t>
+      </w:r>
+      <w:proofErr w:type="spellStart"/>
+      <w:r>
+        <w:rPr>
+          <w:rFonts w:ascii="Consolas" w:hAnsi="Consolas" w:cs="Consolas"/>
+          <w:i/>
+          <w:lang w:eastAsia="pt-PT"/>
+        </w:rPr>
+        <w:t>null</w:t>
+      </w:r>
+      <w:proofErr w:type="spellEnd"/>
+      <w:r>
+        <w:rPr>
+          <w:rFonts w:ascii="Consolas" w:hAnsi="Consolas" w:cs="Consolas"/>
+          <w:lang w:eastAsia="pt-PT"/>
+        </w:rPr>
+        <w:t xml:space="preserve"> ou não com foi explicado anteriormente.</w:t>
+      </w:r>
+    </w:p>
+    <w:p>
+      <w:pPr>
+        <w:spacing w:after="0" w:line="240" w:lineRule="auto"/>
+        <w:jc w:val="both"/>
+        <w:rPr>
+          <w:rFonts w:ascii="Consolas" w:hAnsi="Consolas" w:cs="Consolas"/>
+          <w:lang w:eastAsia="pt-PT"/>
+        </w:rPr>
+      </w:pPr>
+    </w:p>
+    <w:p>
+      <w:pPr>
+        <w:autoSpaceDE w:val="0"/>
+        <w:autoSpaceDN w:val="0"/>
+        <w:adjustRightInd w:val="0"/>
+        <w:spacing w:after="0" w:line="240" w:lineRule="auto"/>
+        <w:rPr>
+          <w:rFonts w:ascii="Consolas" w:hAnsi="Consolas" w:cs="Consolas"/>
+          <w:color w:val="000000"/>
+          <w:sz w:val="19"/>
+          <w:szCs w:val="19"/>
+          <w:highlight w:val="white"/>
+          <w:lang w:val="en-US" w:eastAsia="pt-PT"/>
+        </w:rPr>
+      </w:pPr>
+      <w:proofErr w:type="spellStart"/>
+      <w:r>
+        <w:rPr>
+          <w:rFonts w:ascii="Consolas" w:hAnsi="Consolas" w:cs="Consolas"/>
+          <w:color w:val="2B91AF"/>
+          <w:sz w:val="19"/>
+          <w:szCs w:val="19"/>
+          <w:highlight w:val="white"/>
+          <w:lang w:val="en-US" w:eastAsia="pt-PT"/>
+        </w:rPr>
+        <w:t>ConstructorBuilder</w:t>
+      </w:r>
+      <w:proofErr w:type="spellEnd"/>
+      <w:r>
+        <w:rPr>
+          <w:rFonts w:ascii="Consolas" w:hAnsi="Consolas" w:cs="Consolas"/>
+          <w:color w:val="000000"/>
+          <w:sz w:val="19"/>
+          <w:szCs w:val="19"/>
+          <w:highlight w:val="white"/>
+          <w:lang w:val="en-US" w:eastAsia="pt-PT"/>
+        </w:rPr>
+        <w:t xml:space="preserve"> </w:t>
+      </w:r>
+      <w:proofErr w:type="spellStart"/>
+      <w:r>
+        <w:rPr>
+          <w:rFonts w:ascii="Consolas" w:hAnsi="Consolas" w:cs="Consolas"/>
+          <w:color w:val="000000"/>
+          <w:sz w:val="19"/>
+          <w:szCs w:val="19"/>
+          <w:highlight w:val="white"/>
+          <w:lang w:val="en-US" w:eastAsia="pt-PT"/>
+        </w:rPr>
+        <w:t>cb</w:t>
+      </w:r>
+      <w:proofErr w:type="spellEnd"/>
+      <w:r>
+        <w:rPr>
+          <w:rFonts w:ascii="Consolas" w:hAnsi="Consolas" w:cs="Consolas"/>
+          <w:color w:val="000000"/>
+          <w:sz w:val="19"/>
+          <w:szCs w:val="19"/>
+          <w:highlight w:val="white"/>
+          <w:lang w:val="en-US" w:eastAsia="pt-PT"/>
+        </w:rPr>
+        <w:t xml:space="preserve"> = </w:t>
+      </w:r>
+      <w:proofErr w:type="spellStart"/>
+      <w:proofErr w:type="gramStart"/>
+      <w:r>
+        <w:rPr>
+          <w:rFonts w:ascii="Consolas" w:hAnsi="Consolas" w:cs="Consolas"/>
+          <w:color w:val="000000"/>
+          <w:sz w:val="19"/>
+          <w:szCs w:val="19"/>
+          <w:highlight w:val="white"/>
+          <w:lang w:val="en-US" w:eastAsia="pt-PT"/>
+        </w:rPr>
+        <w:t>tb.DefineConstructor</w:t>
+      </w:r>
+      <w:proofErr w:type="spellEnd"/>
+      <w:r>
+        <w:rPr>
+          <w:rFonts w:ascii="Consolas" w:hAnsi="Consolas" w:cs="Consolas"/>
+          <w:color w:val="000000"/>
+          <w:sz w:val="19"/>
+          <w:szCs w:val="19"/>
+          <w:highlight w:val="white"/>
+          <w:lang w:val="en-US" w:eastAsia="pt-PT"/>
+        </w:rPr>
+        <w:t>(</w:t>
+      </w:r>
+      <w:proofErr w:type="spellStart"/>
+      <w:proofErr w:type="gramEnd"/>
+      <w:r>
+        <w:rPr>
+          <w:rFonts w:ascii="Consolas" w:hAnsi="Consolas" w:cs="Consolas"/>
+          <w:color w:val="2B91AF"/>
+          <w:sz w:val="19"/>
+          <w:szCs w:val="19"/>
+          <w:highlight w:val="white"/>
+          <w:lang w:val="en-US" w:eastAsia="pt-PT"/>
+        </w:rPr>
+        <w:t>MethodAttributes</w:t>
+      </w:r>
+      <w:r>
+        <w:rPr>
+          <w:rFonts w:ascii="Consolas" w:hAnsi="Consolas" w:cs="Consolas"/>
+          <w:color w:val="000000"/>
+          <w:sz w:val="19"/>
+          <w:szCs w:val="19"/>
+          <w:highlight w:val="white"/>
+          <w:lang w:val="en-US" w:eastAsia="pt-PT"/>
+        </w:rPr>
+        <w:t>.Public</w:t>
+      </w:r>
+      <w:proofErr w:type="spellEnd"/>
+      <w:r>
+        <w:rPr>
+          <w:rFonts w:ascii="Consolas" w:hAnsi="Consolas" w:cs="Consolas"/>
+          <w:color w:val="000000"/>
+          <w:sz w:val="19"/>
+          <w:szCs w:val="19"/>
+          <w:highlight w:val="white"/>
+          <w:lang w:val="en-US" w:eastAsia="pt-PT"/>
+        </w:rPr>
+        <w:t xml:space="preserve">, </w:t>
+      </w:r>
+      <w:proofErr w:type="spellStart"/>
+      <w:r>
+        <w:rPr>
+          <w:rFonts w:ascii="Consolas" w:hAnsi="Consolas" w:cs="Consolas"/>
+          <w:color w:val="2B91AF"/>
+          <w:sz w:val="19"/>
+          <w:szCs w:val="19"/>
+          <w:highlight w:val="white"/>
+          <w:lang w:val="en-US" w:eastAsia="pt-PT"/>
+        </w:rPr>
+        <w:t>CallingConventions</w:t>
+      </w:r>
+      <w:r>
+        <w:rPr>
+          <w:rFonts w:ascii="Consolas" w:hAnsi="Consolas" w:cs="Consolas"/>
+          <w:color w:val="000000"/>
+          <w:sz w:val="19"/>
+          <w:szCs w:val="19"/>
+          <w:highlight w:val="white"/>
+          <w:lang w:val="en-US" w:eastAsia="pt-PT"/>
+        </w:rPr>
+        <w:t>.Standard</w:t>
+      </w:r>
+      <w:proofErr w:type="spellEnd"/>
+      <w:r>
+        <w:rPr>
+          <w:rFonts w:ascii="Consolas" w:hAnsi="Consolas" w:cs="Consolas"/>
+          <w:color w:val="000000"/>
+          <w:sz w:val="19"/>
+          <w:szCs w:val="19"/>
+          <w:highlight w:val="white"/>
+          <w:lang w:val="en-US" w:eastAsia="pt-PT"/>
+        </w:rPr>
+        <w:t xml:space="preserve">, </w:t>
+      </w:r>
+      <w:proofErr w:type="spellStart"/>
+      <w:r>
+        <w:rPr>
+          <w:rFonts w:ascii="Consolas" w:hAnsi="Consolas" w:cs="Consolas"/>
+          <w:color w:val="000000"/>
+          <w:sz w:val="19"/>
+          <w:szCs w:val="19"/>
+          <w:highlight w:val="white"/>
+          <w:lang w:val="en-US" w:eastAsia="pt-PT"/>
+        </w:rPr>
+        <w:t>constructorParameters</w:t>
+      </w:r>
+      <w:proofErr w:type="spellEnd"/>
+      <w:r>
+        <w:rPr>
+          <w:rFonts w:ascii="Consolas" w:hAnsi="Consolas" w:cs="Consolas"/>
+          <w:color w:val="000000"/>
+          <w:sz w:val="19"/>
+          <w:szCs w:val="19"/>
+          <w:highlight w:val="white"/>
+          <w:lang w:val="en-US" w:eastAsia="pt-PT"/>
+        </w:rPr>
+        <w:t>);</w:t>
+      </w:r>
+    </w:p>
+    <w:p>
+      <w:pPr>
+        <w:autoSpaceDE w:val="0"/>
+        <w:autoSpaceDN w:val="0"/>
+        <w:adjustRightInd w:val="0"/>
+        <w:spacing w:after="0" w:line="240" w:lineRule="auto"/>
+        <w:rPr>
+          <w:rFonts w:ascii="Consolas" w:hAnsi="Consolas" w:cs="Consolas"/>
+          <w:color w:val="000000"/>
+          <w:sz w:val="19"/>
+          <w:szCs w:val="19"/>
+          <w:highlight w:val="white"/>
+          <w:lang w:val="en-US" w:eastAsia="pt-PT"/>
+        </w:rPr>
+      </w:pPr>
+    </w:p>
+    <w:p>
+      <w:pPr>
+        <w:autoSpaceDE w:val="0"/>
+        <w:autoSpaceDN w:val="0"/>
+        <w:adjustRightInd w:val="0"/>
+        <w:spacing w:after="0" w:line="240" w:lineRule="auto"/>
+        <w:rPr>
+          <w:rFonts w:ascii="Consolas" w:hAnsi="Consolas" w:cs="Consolas"/>
+          <w:color w:val="000000"/>
+          <w:sz w:val="19"/>
+          <w:szCs w:val="19"/>
+          <w:highlight w:val="white"/>
+          <w:lang w:val="en-US" w:eastAsia="pt-PT"/>
+        </w:rPr>
+      </w:pPr>
+      <w:r>
+        <w:rPr>
+          <w:rFonts w:ascii="Consolas" w:hAnsi="Consolas" w:cs="Consolas"/>
+          <w:color w:val="000000"/>
+          <w:sz w:val="19"/>
+          <w:szCs w:val="19"/>
+          <w:highlight w:val="white"/>
+          <w:lang w:val="en-US" w:eastAsia="pt-PT"/>
+        </w:rPr>
+        <w:t xml:space="preserve">            </w:t>
+      </w:r>
+      <w:proofErr w:type="spellStart"/>
+      <w:r>
+        <w:rPr>
+          <w:rFonts w:ascii="Consolas" w:hAnsi="Consolas" w:cs="Consolas"/>
+          <w:color w:val="2B91AF"/>
+          <w:sz w:val="19"/>
+          <w:szCs w:val="19"/>
+          <w:highlight w:val="white"/>
+          <w:lang w:val="en-US" w:eastAsia="pt-PT"/>
+        </w:rPr>
+        <w:t>ILGenerator</w:t>
+      </w:r>
+      <w:proofErr w:type="spellEnd"/>
+      <w:r>
+        <w:rPr>
+          <w:rFonts w:ascii="Consolas" w:hAnsi="Consolas" w:cs="Consolas"/>
+          <w:color w:val="000000"/>
+          <w:sz w:val="19"/>
+          <w:szCs w:val="19"/>
+          <w:highlight w:val="white"/>
+          <w:lang w:val="en-US" w:eastAsia="pt-PT"/>
+        </w:rPr>
+        <w:t xml:space="preserve"> </w:t>
+      </w:r>
+      <w:proofErr w:type="spellStart"/>
+      <w:r>
+        <w:rPr>
+          <w:rFonts w:ascii="Consolas" w:hAnsi="Consolas" w:cs="Consolas"/>
+          <w:color w:val="000000"/>
+          <w:sz w:val="19"/>
+          <w:szCs w:val="19"/>
+          <w:highlight w:val="white"/>
+          <w:lang w:val="en-US" w:eastAsia="pt-PT"/>
+        </w:rPr>
+        <w:t>cbIL</w:t>
+      </w:r>
+      <w:proofErr w:type="spellEnd"/>
+      <w:r>
+        <w:rPr>
+          <w:rFonts w:ascii="Consolas" w:hAnsi="Consolas" w:cs="Consolas"/>
+          <w:color w:val="000000"/>
+          <w:sz w:val="19"/>
+          <w:szCs w:val="19"/>
+          <w:highlight w:val="white"/>
+          <w:lang w:val="en-US" w:eastAsia="pt-PT"/>
+        </w:rPr>
+        <w:t xml:space="preserve"> = </w:t>
+      </w:r>
+      <w:proofErr w:type="spellStart"/>
+      <w:proofErr w:type="gramStart"/>
+      <w:r>
+        <w:rPr>
+          <w:rFonts w:ascii="Consolas" w:hAnsi="Consolas" w:cs="Consolas"/>
+          <w:color w:val="000000"/>
+          <w:sz w:val="19"/>
+          <w:szCs w:val="19"/>
+          <w:highlight w:val="white"/>
+          <w:lang w:val="en-US" w:eastAsia="pt-PT"/>
+        </w:rPr>
+        <w:t>cb.GetILGenerator</w:t>
+      </w:r>
+      <w:proofErr w:type="spellEnd"/>
+      <w:r>
+        <w:rPr>
+          <w:rFonts w:ascii="Consolas" w:hAnsi="Consolas" w:cs="Consolas"/>
+          <w:color w:val="000000"/>
+          <w:sz w:val="19"/>
+          <w:szCs w:val="19"/>
+          <w:highlight w:val="white"/>
+          <w:lang w:val="en-US" w:eastAsia="pt-PT"/>
+        </w:rPr>
+        <w:t>(</w:t>
+      </w:r>
+      <w:proofErr w:type="gramEnd"/>
+      <w:r>
+        <w:rPr>
+          <w:rFonts w:ascii="Consolas" w:hAnsi="Consolas" w:cs="Consolas"/>
+          <w:color w:val="000000"/>
+          <w:sz w:val="19"/>
+          <w:szCs w:val="19"/>
+          <w:highlight w:val="white"/>
+          <w:lang w:val="en-US" w:eastAsia="pt-PT"/>
+        </w:rPr>
+        <w:t>);</w:t>
+      </w:r>
+    </w:p>
+    <w:p>
+      <w:pPr>
+        <w:autoSpaceDE w:val="0"/>
+        <w:autoSpaceDN w:val="0"/>
+        <w:adjustRightInd w:val="0"/>
+        <w:spacing w:after="0" w:line="240" w:lineRule="auto"/>
+        <w:rPr>
+          <w:rFonts w:ascii="Consolas" w:hAnsi="Consolas" w:cs="Consolas"/>
+          <w:color w:val="000000"/>
+          <w:sz w:val="19"/>
+          <w:szCs w:val="19"/>
+          <w:highlight w:val="white"/>
+          <w:lang w:val="en-US" w:eastAsia="pt-PT"/>
+        </w:rPr>
+      </w:pPr>
+      <w:r>
+        <w:rPr>
+          <w:rFonts w:ascii="Consolas" w:hAnsi="Consolas" w:cs="Consolas"/>
+          <w:color w:val="000000"/>
+          <w:sz w:val="19"/>
+          <w:szCs w:val="19"/>
+          <w:highlight w:val="white"/>
+          <w:lang w:val="en-US" w:eastAsia="pt-PT"/>
+        </w:rPr>
+        <w:t xml:space="preserve">            </w:t>
+      </w:r>
+      <w:proofErr w:type="spellStart"/>
+      <w:proofErr w:type="gramStart"/>
+      <w:r>
+        <w:rPr>
+          <w:rFonts w:ascii="Consolas" w:hAnsi="Consolas" w:cs="Consolas"/>
+          <w:color w:val="000000"/>
+          <w:sz w:val="19"/>
+          <w:szCs w:val="19"/>
+          <w:highlight w:val="white"/>
+          <w:lang w:val="en-US" w:eastAsia="pt-PT"/>
+        </w:rPr>
+        <w:t>cbIL.Emit</w:t>
+      </w:r>
+      <w:proofErr w:type="spellEnd"/>
+      <w:r>
+        <w:rPr>
+          <w:rFonts w:ascii="Consolas" w:hAnsi="Consolas" w:cs="Consolas"/>
+          <w:color w:val="000000"/>
+          <w:sz w:val="19"/>
+          <w:szCs w:val="19"/>
+          <w:highlight w:val="white"/>
+          <w:lang w:val="en-US" w:eastAsia="pt-PT"/>
+        </w:rPr>
+        <w:t>(</w:t>
+      </w:r>
+      <w:proofErr w:type="gramEnd"/>
+      <w:r>
+        <w:rPr>
+          <w:rFonts w:ascii="Consolas" w:hAnsi="Consolas" w:cs="Consolas"/>
+          <w:color w:val="2B91AF"/>
+          <w:sz w:val="19"/>
+          <w:szCs w:val="19"/>
+          <w:highlight w:val="white"/>
+          <w:lang w:val="en-US" w:eastAsia="pt-PT"/>
+        </w:rPr>
+        <w:t>OpCodes</w:t>
+      </w:r>
+      <w:r>
+        <w:rPr>
+          <w:rFonts w:ascii="Consolas" w:hAnsi="Consolas" w:cs="Consolas"/>
+          <w:color w:val="000000"/>
+          <w:sz w:val="19"/>
+          <w:szCs w:val="19"/>
+          <w:highlight w:val="white"/>
+          <w:lang w:val="en-US" w:eastAsia="pt-PT"/>
+        </w:rPr>
+        <w:t>.Ldarg_0);</w:t>
+      </w:r>
+    </w:p>
+    <w:p>
+      <w:pPr>
+        <w:autoSpaceDE w:val="0"/>
+        <w:autoSpaceDN w:val="0"/>
+        <w:adjustRightInd w:val="0"/>
+        <w:spacing w:after="0" w:line="240" w:lineRule="auto"/>
+        <w:rPr>
+          <w:rFonts w:ascii="Consolas" w:hAnsi="Consolas" w:cs="Consolas"/>
+          <w:color w:val="000000"/>
+          <w:sz w:val="19"/>
+          <w:szCs w:val="19"/>
+          <w:highlight w:val="white"/>
+          <w:lang w:val="en-US" w:eastAsia="pt-PT"/>
+        </w:rPr>
+      </w:pPr>
+      <w:r>
+        <w:rPr>
+          <w:rFonts w:ascii="Consolas" w:hAnsi="Consolas" w:cs="Consolas"/>
+          <w:color w:val="000000"/>
+          <w:sz w:val="19"/>
+          <w:szCs w:val="19"/>
+          <w:highlight w:val="white"/>
+          <w:lang w:val="en-US" w:eastAsia="pt-PT"/>
+        </w:rPr>
+        <w:t xml:space="preserve">            </w:t>
+      </w:r>
+      <w:proofErr w:type="gramStart"/>
+      <w:r>
+        <w:rPr>
+          <w:rFonts w:ascii="Consolas" w:hAnsi="Consolas" w:cs="Consolas"/>
+          <w:color w:val="0000FF"/>
+          <w:sz w:val="19"/>
+          <w:szCs w:val="19"/>
+          <w:highlight w:val="white"/>
+          <w:lang w:val="en-US" w:eastAsia="pt-PT"/>
+        </w:rPr>
+        <w:t>if</w:t>
+      </w:r>
+      <w:proofErr w:type="gramEnd"/>
+      <w:r>
+        <w:rPr>
+          <w:rFonts w:ascii="Consolas" w:hAnsi="Consolas" w:cs="Consolas"/>
+          <w:color w:val="000000"/>
+          <w:sz w:val="19"/>
+          <w:szCs w:val="19"/>
+          <w:highlight w:val="white"/>
+          <w:lang w:val="en-US" w:eastAsia="pt-PT"/>
+        </w:rPr>
+        <w:t xml:space="preserve"> (!</w:t>
+      </w:r>
+      <w:proofErr w:type="spellStart"/>
+      <w:r>
+        <w:rPr>
+          <w:rFonts w:ascii="Consolas" w:hAnsi="Consolas" w:cs="Consolas"/>
+          <w:color w:val="000000"/>
+          <w:sz w:val="19"/>
+          <w:szCs w:val="19"/>
+          <w:highlight w:val="white"/>
+          <w:lang w:val="en-US" w:eastAsia="pt-PT"/>
+        </w:rPr>
+        <w:t>isInterface</w:t>
+      </w:r>
+      <w:proofErr w:type="spellEnd"/>
+      <w:r>
+        <w:rPr>
+          <w:rFonts w:ascii="Consolas" w:hAnsi="Consolas" w:cs="Consolas"/>
+          <w:color w:val="000000"/>
+          <w:sz w:val="19"/>
+          <w:szCs w:val="19"/>
+          <w:highlight w:val="white"/>
+          <w:lang w:val="en-US" w:eastAsia="pt-PT"/>
+        </w:rPr>
+        <w:t>)</w:t>
+      </w:r>
+    </w:p>
+    <w:p>
+      <w:pPr>
+        <w:autoSpaceDE w:val="0"/>
+        <w:autoSpaceDN w:val="0"/>
+        <w:adjustRightInd w:val="0"/>
+        <w:spacing w:after="0" w:line="240" w:lineRule="auto"/>
+        <w:rPr>
+          <w:rFonts w:ascii="Consolas" w:hAnsi="Consolas" w:cs="Consolas"/>
+          <w:color w:val="000000"/>
+          <w:sz w:val="19"/>
+          <w:szCs w:val="19"/>
+          <w:highlight w:val="white"/>
+          <w:lang w:val="en-US" w:eastAsia="pt-PT"/>
+        </w:rPr>
+      </w:pPr>
+      <w:r>
+        <w:rPr>
+          <w:rFonts w:ascii="Consolas" w:hAnsi="Consolas" w:cs="Consolas"/>
+          <w:color w:val="000000"/>
+          <w:sz w:val="19"/>
+          <w:szCs w:val="19"/>
+          <w:highlight w:val="white"/>
+          <w:lang w:val="en-US" w:eastAsia="pt-PT"/>
+        </w:rPr>
+        <w:t xml:space="preserve">                </w:t>
+      </w:r>
+      <w:proofErr w:type="spellStart"/>
+      <w:proofErr w:type="gramStart"/>
+      <w:r>
+        <w:rPr>
+          <w:rFonts w:ascii="Consolas" w:hAnsi="Consolas" w:cs="Consolas"/>
+          <w:color w:val="000000"/>
+          <w:sz w:val="19"/>
+          <w:szCs w:val="19"/>
+          <w:highlight w:val="white"/>
+          <w:lang w:val="en-US" w:eastAsia="pt-PT"/>
+        </w:rPr>
+        <w:t>cbIL.Emit</w:t>
+      </w:r>
+      <w:proofErr w:type="spellEnd"/>
+      <w:r>
+        <w:rPr>
+          <w:rFonts w:ascii="Consolas" w:hAnsi="Consolas" w:cs="Consolas"/>
+          <w:color w:val="000000"/>
+          <w:sz w:val="19"/>
+          <w:szCs w:val="19"/>
+          <w:highlight w:val="white"/>
+          <w:lang w:val="en-US" w:eastAsia="pt-PT"/>
+        </w:rPr>
+        <w:t>(</w:t>
+      </w:r>
+      <w:proofErr w:type="spellStart"/>
+      <w:proofErr w:type="gramEnd"/>
+      <w:r>
+        <w:rPr>
+          <w:rFonts w:ascii="Consolas" w:hAnsi="Consolas" w:cs="Consolas"/>
+          <w:color w:val="2B91AF"/>
+          <w:sz w:val="19"/>
+          <w:szCs w:val="19"/>
+          <w:highlight w:val="white"/>
+          <w:lang w:val="en-US" w:eastAsia="pt-PT"/>
+        </w:rPr>
+        <w:t>OpCodes</w:t>
+      </w:r>
+      <w:r>
+        <w:rPr>
+          <w:rFonts w:ascii="Consolas" w:hAnsi="Consolas" w:cs="Consolas"/>
+          <w:color w:val="000000"/>
+          <w:sz w:val="19"/>
+          <w:szCs w:val="19"/>
+          <w:highlight w:val="white"/>
+          <w:lang w:val="en-US" w:eastAsia="pt-PT"/>
+        </w:rPr>
+        <w:t>.Call</w:t>
+      </w:r>
+      <w:proofErr w:type="spellEnd"/>
+      <w:r>
+        <w:rPr>
+          <w:rFonts w:ascii="Consolas" w:hAnsi="Consolas" w:cs="Consolas"/>
+          <w:color w:val="000000"/>
+          <w:sz w:val="19"/>
+          <w:szCs w:val="19"/>
+          <w:highlight w:val="white"/>
+          <w:lang w:val="en-US" w:eastAsia="pt-PT"/>
+        </w:rPr>
+        <w:t xml:space="preserve">, </w:t>
+      </w:r>
+      <w:proofErr w:type="spellStart"/>
+      <w:r>
+        <w:rPr>
+          <w:rFonts w:ascii="Consolas" w:hAnsi="Consolas" w:cs="Consolas"/>
+          <w:color w:val="000000"/>
+          <w:sz w:val="19"/>
+          <w:szCs w:val="19"/>
+          <w:highlight w:val="white"/>
+          <w:lang w:val="en-US" w:eastAsia="pt-PT"/>
+        </w:rPr>
+        <w:t>oBase.GetType</w:t>
+      </w:r>
+      <w:proofErr w:type="spellEnd"/>
+      <w:r>
+        <w:rPr>
+          <w:rFonts w:ascii="Consolas" w:hAnsi="Consolas" w:cs="Consolas"/>
+          <w:color w:val="000000"/>
+          <w:sz w:val="19"/>
+          <w:szCs w:val="19"/>
+          <w:highlight w:val="white"/>
+          <w:lang w:val="en-US" w:eastAsia="pt-PT"/>
+        </w:rPr>
+        <w:t>().</w:t>
+      </w:r>
+      <w:proofErr w:type="spellStart"/>
+      <w:r>
+        <w:rPr>
+          <w:rFonts w:ascii="Consolas" w:hAnsi="Consolas" w:cs="Consolas"/>
+          <w:color w:val="000000"/>
+          <w:sz w:val="19"/>
+          <w:szCs w:val="19"/>
+          <w:highlight w:val="white"/>
+          <w:lang w:val="en-US" w:eastAsia="pt-PT"/>
+        </w:rPr>
+        <w:t>GetConstructor</w:t>
+      </w:r>
+      <w:proofErr w:type="spellEnd"/>
+      <w:r>
+        <w:rPr>
+          <w:rFonts w:ascii="Consolas" w:hAnsi="Consolas" w:cs="Consolas"/>
+          <w:color w:val="000000"/>
+          <w:sz w:val="19"/>
+          <w:szCs w:val="19"/>
+          <w:highlight w:val="white"/>
+          <w:lang w:val="en-US" w:eastAsia="pt-PT"/>
+        </w:rPr>
+        <w:t>(</w:t>
+      </w:r>
+      <w:proofErr w:type="spellStart"/>
+      <w:r>
+        <w:rPr>
+          <w:rFonts w:ascii="Consolas" w:hAnsi="Consolas" w:cs="Consolas"/>
+          <w:color w:val="2B91AF"/>
+          <w:sz w:val="19"/>
+          <w:szCs w:val="19"/>
+          <w:highlight w:val="white"/>
+          <w:lang w:val="en-US" w:eastAsia="pt-PT"/>
+        </w:rPr>
+        <w:t>Type</w:t>
+      </w:r>
+      <w:r>
+        <w:rPr>
+          <w:rFonts w:ascii="Consolas" w:hAnsi="Consolas" w:cs="Consolas"/>
+          <w:color w:val="000000"/>
+          <w:sz w:val="19"/>
+          <w:szCs w:val="19"/>
+          <w:highlight w:val="white"/>
+          <w:lang w:val="en-US" w:eastAsia="pt-PT"/>
+        </w:rPr>
+        <w:t>.EmptyTypes</w:t>
+      </w:r>
+      <w:proofErr w:type="spellEnd"/>
+      <w:r>
+        <w:rPr>
+          <w:rFonts w:ascii="Consolas" w:hAnsi="Consolas" w:cs="Consolas"/>
+          <w:color w:val="000000"/>
+          <w:sz w:val="19"/>
+          <w:szCs w:val="19"/>
+          <w:highlight w:val="white"/>
+          <w:lang w:val="en-US" w:eastAsia="pt-PT"/>
+        </w:rPr>
+        <w:t>));</w:t>
+      </w:r>
+    </w:p>
+    <w:p>
+      <w:pPr>
+        <w:autoSpaceDE w:val="0"/>
+        <w:autoSpaceDN w:val="0"/>
+        <w:adjustRightInd w:val="0"/>
+        <w:spacing w:after="0" w:line="240" w:lineRule="auto"/>
+        <w:rPr>
+          <w:rFonts w:ascii="Consolas" w:hAnsi="Consolas" w:cs="Consolas"/>
+          <w:color w:val="000000"/>
+          <w:sz w:val="19"/>
+          <w:szCs w:val="19"/>
+          <w:highlight w:val="white"/>
+          <w:lang w:val="en-US" w:eastAsia="pt-PT"/>
+        </w:rPr>
+      </w:pPr>
+      <w:r>
+        <w:rPr>
+          <w:rFonts w:ascii="Consolas" w:hAnsi="Consolas" w:cs="Consolas"/>
+          <w:color w:val="000000"/>
+          <w:sz w:val="19"/>
+          <w:szCs w:val="19"/>
+          <w:highlight w:val="white"/>
+          <w:lang w:val="en-US" w:eastAsia="pt-PT"/>
+        </w:rPr>
+        <w:t xml:space="preserve">            </w:t>
+      </w:r>
+      <w:proofErr w:type="gramStart"/>
+      <w:r>
+        <w:rPr>
+          <w:rFonts w:ascii="Consolas" w:hAnsi="Consolas" w:cs="Consolas"/>
+          <w:color w:val="0000FF"/>
+          <w:sz w:val="19"/>
+          <w:szCs w:val="19"/>
+          <w:highlight w:val="white"/>
+          <w:lang w:val="en-US" w:eastAsia="pt-PT"/>
+        </w:rPr>
+        <w:t>else</w:t>
+      </w:r>
+      <w:proofErr w:type="gramEnd"/>
+    </w:p>
+    <w:p>
+      <w:pPr>
+        <w:autoSpaceDE w:val="0"/>
+        <w:autoSpaceDN w:val="0"/>
+        <w:adjustRightInd w:val="0"/>
+        <w:spacing w:after="0" w:line="240" w:lineRule="auto"/>
+        <w:rPr>
+          <w:rFonts w:ascii="Consolas" w:hAnsi="Consolas" w:cs="Consolas"/>
+          <w:color w:val="000000"/>
+          <w:sz w:val="19"/>
+          <w:szCs w:val="19"/>
+          <w:highlight w:val="white"/>
+          <w:lang w:val="en-US" w:eastAsia="pt-PT"/>
+        </w:rPr>
+      </w:pPr>
+      <w:r>
+        <w:rPr>
+          <w:rFonts w:ascii="Consolas" w:hAnsi="Consolas" w:cs="Consolas"/>
+          <w:color w:val="000000"/>
+          <w:sz w:val="19"/>
+          <w:szCs w:val="19"/>
+          <w:highlight w:val="white"/>
+          <w:lang w:val="en-US" w:eastAsia="pt-PT"/>
+        </w:rPr>
+        <w:t xml:space="preserve">                </w:t>
+      </w:r>
+      <w:proofErr w:type="spellStart"/>
+      <w:proofErr w:type="gramStart"/>
+      <w:r>
+        <w:rPr>
+          <w:rFonts w:ascii="Consolas" w:hAnsi="Consolas" w:cs="Consolas"/>
+          <w:color w:val="000000"/>
+          <w:sz w:val="19"/>
+          <w:szCs w:val="19"/>
+          <w:highlight w:val="white"/>
+          <w:lang w:val="en-US" w:eastAsia="pt-PT"/>
+        </w:rPr>
+        <w:t>cbIL.Emit</w:t>
+      </w:r>
+      <w:proofErr w:type="spellEnd"/>
+      <w:r>
+        <w:rPr>
+          <w:rFonts w:ascii="Consolas" w:hAnsi="Consolas" w:cs="Consolas"/>
+          <w:color w:val="000000"/>
+          <w:sz w:val="19"/>
+          <w:szCs w:val="19"/>
+          <w:highlight w:val="white"/>
+          <w:lang w:val="en-US" w:eastAsia="pt-PT"/>
+        </w:rPr>
+        <w:t>(</w:t>
+      </w:r>
+      <w:proofErr w:type="spellStart"/>
+      <w:proofErr w:type="gramEnd"/>
+      <w:r>
+        <w:rPr>
+          <w:rFonts w:ascii="Consolas" w:hAnsi="Consolas" w:cs="Consolas"/>
+          <w:color w:val="2B91AF"/>
+          <w:sz w:val="19"/>
+          <w:szCs w:val="19"/>
+          <w:highlight w:val="white"/>
+          <w:lang w:val="en-US" w:eastAsia="pt-PT"/>
+        </w:rPr>
+        <w:t>OpCodes</w:t>
+      </w:r>
+      <w:r>
+        <w:rPr>
+          <w:rFonts w:ascii="Consolas" w:hAnsi="Consolas" w:cs="Consolas"/>
+          <w:color w:val="000000"/>
+          <w:sz w:val="19"/>
+          <w:szCs w:val="19"/>
+          <w:highlight w:val="white"/>
+          <w:lang w:val="en-US" w:eastAsia="pt-PT"/>
+        </w:rPr>
+        <w:t>.Call</w:t>
+      </w:r>
+      <w:proofErr w:type="spellEnd"/>
+      <w:r>
+        <w:rPr>
+          <w:rFonts w:ascii="Consolas" w:hAnsi="Consolas" w:cs="Consolas"/>
+          <w:color w:val="000000"/>
+          <w:sz w:val="19"/>
+          <w:szCs w:val="19"/>
+          <w:highlight w:val="white"/>
+          <w:lang w:val="en-US" w:eastAsia="pt-PT"/>
+        </w:rPr>
+        <w:t xml:space="preserve">, </w:t>
+      </w:r>
+      <w:proofErr w:type="spellStart"/>
+      <w:r>
+        <w:rPr>
+          <w:rFonts w:ascii="Consolas" w:hAnsi="Consolas" w:cs="Consolas"/>
+          <w:color w:val="0000FF"/>
+          <w:sz w:val="19"/>
+          <w:szCs w:val="19"/>
+          <w:highlight w:val="white"/>
+          <w:lang w:val="en-US" w:eastAsia="pt-PT"/>
+        </w:rPr>
+        <w:t>typeof</w:t>
+      </w:r>
+      <w:proofErr w:type="spellEnd"/>
+      <w:r>
+        <w:rPr>
+          <w:rFonts w:ascii="Consolas" w:hAnsi="Consolas" w:cs="Consolas"/>
+          <w:color w:val="000000"/>
+          <w:sz w:val="19"/>
+          <w:szCs w:val="19"/>
+          <w:highlight w:val="white"/>
+          <w:lang w:val="en-US" w:eastAsia="pt-PT"/>
+        </w:rPr>
+        <w:t>(</w:t>
+      </w:r>
+      <w:r>
+        <w:rPr>
+          <w:rFonts w:ascii="Consolas" w:hAnsi="Consolas" w:cs="Consolas"/>
+          <w:color w:val="0000FF"/>
+          <w:sz w:val="19"/>
+          <w:szCs w:val="19"/>
+          <w:highlight w:val="white"/>
+          <w:lang w:val="en-US" w:eastAsia="pt-PT"/>
+        </w:rPr>
+        <w:t>object</w:t>
+      </w:r>
+      <w:r>
+        <w:rPr>
+          <w:rFonts w:ascii="Consolas" w:hAnsi="Consolas" w:cs="Consolas"/>
+          <w:color w:val="000000"/>
+          <w:sz w:val="19"/>
+          <w:szCs w:val="19"/>
+          <w:highlight w:val="white"/>
+          <w:lang w:val="en-US" w:eastAsia="pt-PT"/>
+        </w:rPr>
+        <w:t>).</w:t>
+      </w:r>
+      <w:proofErr w:type="spellStart"/>
+      <w:r>
+        <w:rPr>
+          <w:rFonts w:ascii="Consolas" w:hAnsi="Consolas" w:cs="Consolas"/>
+          <w:color w:val="000000"/>
+          <w:sz w:val="19"/>
+          <w:szCs w:val="19"/>
+          <w:highlight w:val="white"/>
+          <w:lang w:val="en-US" w:eastAsia="pt-PT"/>
+        </w:rPr>
+        <w:t>GetConstructor</w:t>
+      </w:r>
+      <w:proofErr w:type="spellEnd"/>
+      <w:r>
+        <w:rPr>
+          <w:rFonts w:ascii="Consolas" w:hAnsi="Consolas" w:cs="Consolas"/>
+          <w:color w:val="000000"/>
+          <w:sz w:val="19"/>
+          <w:szCs w:val="19"/>
+          <w:highlight w:val="white"/>
+          <w:lang w:val="en-US" w:eastAsia="pt-PT"/>
+        </w:rPr>
+        <w:t>(</w:t>
+      </w:r>
+      <w:proofErr w:type="spellStart"/>
+      <w:r>
+        <w:rPr>
+          <w:rFonts w:ascii="Consolas" w:hAnsi="Consolas" w:cs="Consolas"/>
+          <w:color w:val="2B91AF"/>
+          <w:sz w:val="19"/>
+          <w:szCs w:val="19"/>
+          <w:highlight w:val="white"/>
+          <w:lang w:val="en-US" w:eastAsia="pt-PT"/>
+        </w:rPr>
+        <w:t>Type</w:t>
+      </w:r>
+      <w:r>
+        <w:rPr>
+          <w:rFonts w:ascii="Consolas" w:hAnsi="Consolas" w:cs="Consolas"/>
+          <w:color w:val="000000"/>
+          <w:sz w:val="19"/>
+          <w:szCs w:val="19"/>
+          <w:highlight w:val="white"/>
+          <w:lang w:val="en-US" w:eastAsia="pt-PT"/>
+        </w:rPr>
+        <w:t>.EmptyTypes</w:t>
+      </w:r>
+      <w:proofErr w:type="spellEnd"/>
+      <w:r>
+        <w:rPr>
+          <w:rFonts w:ascii="Consolas" w:hAnsi="Consolas" w:cs="Consolas"/>
+          <w:color w:val="000000"/>
+          <w:sz w:val="19"/>
+          <w:szCs w:val="19"/>
+          <w:highlight w:val="white"/>
+          <w:lang w:val="en-US" w:eastAsia="pt-PT"/>
+        </w:rPr>
+        <w:t>));</w:t>
+      </w:r>
+    </w:p>
+    <w:p>
+      <w:pPr>
+        <w:autoSpaceDE w:val="0"/>
+        <w:autoSpaceDN w:val="0"/>
+        <w:adjustRightInd w:val="0"/>
+        <w:spacing w:after="0" w:line="240" w:lineRule="auto"/>
+        <w:rPr>
+          <w:rFonts w:ascii="Consolas" w:hAnsi="Consolas" w:cs="Consolas"/>
+          <w:color w:val="000000"/>
+          <w:sz w:val="19"/>
+          <w:szCs w:val="19"/>
+          <w:highlight w:val="white"/>
+          <w:lang w:val="en-US" w:eastAsia="pt-PT"/>
+        </w:rPr>
+      </w:pPr>
+      <w:r>
+        <w:rPr>
+          <w:rFonts w:ascii="Consolas" w:hAnsi="Consolas" w:cs="Consolas"/>
+          <w:color w:val="000000"/>
+          <w:sz w:val="19"/>
+          <w:szCs w:val="19"/>
+          <w:highlight w:val="white"/>
+          <w:lang w:val="en-US" w:eastAsia="pt-PT"/>
+        </w:rPr>
+        <w:t xml:space="preserve">            </w:t>
+      </w:r>
+      <w:proofErr w:type="spellStart"/>
+      <w:proofErr w:type="gramStart"/>
+      <w:r>
+        <w:rPr>
+          <w:rFonts w:ascii="Consolas" w:hAnsi="Consolas" w:cs="Consolas"/>
+          <w:color w:val="000000"/>
+          <w:sz w:val="19"/>
+          <w:szCs w:val="19"/>
+          <w:highlight w:val="white"/>
+          <w:lang w:val="en-US" w:eastAsia="pt-PT"/>
+        </w:rPr>
+        <w:t>cbIL.Emit</w:t>
+      </w:r>
+      <w:proofErr w:type="spellEnd"/>
+      <w:r>
+        <w:rPr>
+          <w:rFonts w:ascii="Consolas" w:hAnsi="Consolas" w:cs="Consolas"/>
+          <w:color w:val="000000"/>
+          <w:sz w:val="19"/>
+          <w:szCs w:val="19"/>
+          <w:highlight w:val="white"/>
+          <w:lang w:val="en-US" w:eastAsia="pt-PT"/>
+        </w:rPr>
+        <w:t>(</w:t>
+      </w:r>
+      <w:proofErr w:type="gramEnd"/>
+      <w:r>
+        <w:rPr>
+          <w:rFonts w:ascii="Consolas" w:hAnsi="Consolas" w:cs="Consolas"/>
+          <w:color w:val="2B91AF"/>
+          <w:sz w:val="19"/>
+          <w:szCs w:val="19"/>
+          <w:highlight w:val="white"/>
+          <w:lang w:val="en-US" w:eastAsia="pt-PT"/>
+        </w:rPr>
+        <w:t>OpCodes</w:t>
+      </w:r>
+      <w:r>
+        <w:rPr>
+          <w:rFonts w:ascii="Consolas" w:hAnsi="Consolas" w:cs="Consolas"/>
+          <w:color w:val="000000"/>
+          <w:sz w:val="19"/>
+          <w:szCs w:val="19"/>
+          <w:highlight w:val="white"/>
+          <w:lang w:val="en-US" w:eastAsia="pt-PT"/>
+        </w:rPr>
+        <w:t>.Ldarg_0);</w:t>
+      </w:r>
+    </w:p>
+    <w:p>
+      <w:pPr>
+        <w:autoSpaceDE w:val="0"/>
+        <w:autoSpaceDN w:val="0"/>
+        <w:adjustRightInd w:val="0"/>
+        <w:spacing w:after="0" w:line="240" w:lineRule="auto"/>
+        <w:rPr>
+          <w:rFonts w:ascii="Consolas" w:hAnsi="Consolas" w:cs="Consolas"/>
+          <w:color w:val="000000"/>
+          <w:sz w:val="19"/>
+          <w:szCs w:val="19"/>
+          <w:highlight w:val="white"/>
+          <w:lang w:val="en-US" w:eastAsia="pt-PT"/>
+        </w:rPr>
+      </w:pPr>
+      <w:r>
+        <w:rPr>
+          <w:rFonts w:ascii="Consolas" w:hAnsi="Consolas" w:cs="Consolas"/>
+          <w:color w:val="000000"/>
+          <w:sz w:val="19"/>
+          <w:szCs w:val="19"/>
+          <w:highlight w:val="white"/>
+          <w:lang w:val="en-US" w:eastAsia="pt-PT"/>
+        </w:rPr>
+        <w:t xml:space="preserve">            </w:t>
+      </w:r>
+      <w:proofErr w:type="spellStart"/>
+      <w:proofErr w:type="gramStart"/>
+      <w:r>
+        <w:rPr>
+          <w:rFonts w:ascii="Consolas" w:hAnsi="Consolas" w:cs="Consolas"/>
+          <w:color w:val="000000"/>
+          <w:sz w:val="19"/>
+          <w:szCs w:val="19"/>
+          <w:highlight w:val="white"/>
+          <w:lang w:val="en-US" w:eastAsia="pt-PT"/>
+        </w:rPr>
+        <w:t>cbIL.Emit</w:t>
+      </w:r>
+      <w:proofErr w:type="spellEnd"/>
+      <w:r>
+        <w:rPr>
+          <w:rFonts w:ascii="Consolas" w:hAnsi="Consolas" w:cs="Consolas"/>
+          <w:color w:val="000000"/>
+          <w:sz w:val="19"/>
+          <w:szCs w:val="19"/>
+          <w:highlight w:val="white"/>
+          <w:lang w:val="en-US" w:eastAsia="pt-PT"/>
+        </w:rPr>
+        <w:t>(</w:t>
+      </w:r>
+      <w:proofErr w:type="gramEnd"/>
+      <w:r>
+        <w:rPr>
+          <w:rFonts w:ascii="Consolas" w:hAnsi="Consolas" w:cs="Consolas"/>
+          <w:color w:val="2B91AF"/>
+          <w:sz w:val="19"/>
+          <w:szCs w:val="19"/>
+          <w:highlight w:val="white"/>
+          <w:lang w:val="en-US" w:eastAsia="pt-PT"/>
+        </w:rPr>
+        <w:t>OpCodes</w:t>
+      </w:r>
+      <w:r>
+        <w:rPr>
+          <w:rFonts w:ascii="Consolas" w:hAnsi="Consolas" w:cs="Consolas"/>
+          <w:color w:val="000000"/>
+          <w:sz w:val="19"/>
+          <w:szCs w:val="19"/>
+          <w:highlight w:val="white"/>
+          <w:lang w:val="en-US" w:eastAsia="pt-PT"/>
+        </w:rPr>
+        <w:t>.Ldarg_1);</w:t>
+      </w:r>
+    </w:p>
+    <w:p>
+      <w:pPr>
+        <w:autoSpaceDE w:val="0"/>
+        <w:autoSpaceDN w:val="0"/>
+        <w:adjustRightInd w:val="0"/>
+        <w:spacing w:after="0" w:line="240" w:lineRule="auto"/>
+        <w:rPr>
+          <w:rFonts w:ascii="Consolas" w:hAnsi="Consolas" w:cs="Consolas"/>
+          <w:color w:val="000000"/>
+          <w:sz w:val="19"/>
+          <w:szCs w:val="19"/>
+          <w:highlight w:val="white"/>
+          <w:lang w:val="en-US" w:eastAsia="pt-PT"/>
+        </w:rPr>
+      </w:pPr>
+      <w:r>
+        <w:rPr>
+          <w:rFonts w:ascii="Consolas" w:hAnsi="Consolas" w:cs="Consolas"/>
+          <w:color w:val="000000"/>
+          <w:sz w:val="19"/>
+          <w:szCs w:val="19"/>
+          <w:highlight w:val="white"/>
+          <w:lang w:val="en-US" w:eastAsia="pt-PT"/>
+        </w:rPr>
+        <w:t xml:space="preserve">            </w:t>
+      </w:r>
+      <w:proofErr w:type="gramStart"/>
+      <w:r>
+        <w:rPr>
+          <w:rFonts w:ascii="Consolas" w:hAnsi="Consolas" w:cs="Consolas"/>
+          <w:color w:val="0000FF"/>
+          <w:sz w:val="19"/>
+          <w:szCs w:val="19"/>
+          <w:highlight w:val="white"/>
+          <w:lang w:val="en-US" w:eastAsia="pt-PT"/>
+        </w:rPr>
+        <w:t>if</w:t>
+      </w:r>
+      <w:proofErr w:type="gramEnd"/>
+      <w:r>
+        <w:rPr>
+          <w:rFonts w:ascii="Consolas" w:hAnsi="Consolas" w:cs="Consolas"/>
+          <w:color w:val="000000"/>
+          <w:sz w:val="19"/>
+          <w:szCs w:val="19"/>
+          <w:highlight w:val="white"/>
+          <w:lang w:val="en-US" w:eastAsia="pt-PT"/>
+        </w:rPr>
+        <w:t xml:space="preserve"> (!</w:t>
+      </w:r>
+      <w:proofErr w:type="spellStart"/>
+      <w:r>
+        <w:rPr>
+          <w:rFonts w:ascii="Consolas" w:hAnsi="Consolas" w:cs="Consolas"/>
+          <w:color w:val="000000"/>
+          <w:sz w:val="19"/>
+          <w:szCs w:val="19"/>
+          <w:highlight w:val="white"/>
+          <w:lang w:val="en-US" w:eastAsia="pt-PT"/>
+        </w:rPr>
+        <w:t>isInterface</w:t>
+      </w:r>
+      <w:proofErr w:type="spellEnd"/>
+      <w:r>
+        <w:rPr>
+          <w:rFonts w:ascii="Consolas" w:hAnsi="Consolas" w:cs="Consolas"/>
+          <w:color w:val="000000"/>
+          <w:sz w:val="19"/>
+          <w:szCs w:val="19"/>
+          <w:highlight w:val="white"/>
+          <w:lang w:val="en-US" w:eastAsia="pt-PT"/>
+        </w:rPr>
+        <w:t>)</w:t>
+      </w:r>
+    </w:p>
+    <w:p>
+      <w:pPr>
+        <w:autoSpaceDE w:val="0"/>
+        <w:autoSpaceDN w:val="0"/>
+        <w:adjustRightInd w:val="0"/>
+        <w:spacing w:after="0" w:line="240" w:lineRule="auto"/>
+        <w:rPr>
+          <w:rFonts w:ascii="Consolas" w:hAnsi="Consolas" w:cs="Consolas"/>
+          <w:color w:val="000000"/>
+          <w:sz w:val="19"/>
+          <w:szCs w:val="19"/>
+          <w:highlight w:val="white"/>
+          <w:lang w:val="en-US" w:eastAsia="pt-PT"/>
+        </w:rPr>
+      </w:pPr>
+      <w:r>
+        <w:rPr>
+          <w:rFonts w:ascii="Consolas" w:hAnsi="Consolas" w:cs="Consolas"/>
+          <w:color w:val="000000"/>
+          <w:sz w:val="19"/>
+          <w:szCs w:val="19"/>
+          <w:highlight w:val="white"/>
+          <w:lang w:val="en-US" w:eastAsia="pt-PT"/>
+        </w:rPr>
+        <w:t xml:space="preserve">            {</w:t>
+      </w:r>
+    </w:p>
+    <w:p>
+      <w:pPr>
+        <w:autoSpaceDE w:val="0"/>
+        <w:autoSpaceDN w:val="0"/>
+        <w:adjustRightInd w:val="0"/>
+        <w:spacing w:after="0" w:line="240" w:lineRule="auto"/>
+        <w:rPr>
+          <w:rFonts w:ascii="Consolas" w:hAnsi="Consolas" w:cs="Consolas"/>
+          <w:color w:val="000000"/>
+          <w:sz w:val="19"/>
+          <w:szCs w:val="19"/>
+          <w:highlight w:val="white"/>
+          <w:lang w:val="en-US" w:eastAsia="pt-PT"/>
+        </w:rPr>
+      </w:pPr>
+      <w:r>
+        <w:rPr>
+          <w:rFonts w:ascii="Consolas" w:hAnsi="Consolas" w:cs="Consolas"/>
+          <w:color w:val="000000"/>
+          <w:sz w:val="19"/>
+          <w:szCs w:val="19"/>
+          <w:highlight w:val="white"/>
+          <w:lang w:val="en-US" w:eastAsia="pt-PT"/>
+        </w:rPr>
+        <w:t xml:space="preserve">                </w:t>
+      </w:r>
+      <w:proofErr w:type="spellStart"/>
+      <w:proofErr w:type="gramStart"/>
+      <w:r>
+        <w:rPr>
+          <w:rFonts w:ascii="Consolas" w:hAnsi="Consolas" w:cs="Consolas"/>
+          <w:color w:val="000000"/>
+          <w:sz w:val="19"/>
+          <w:szCs w:val="19"/>
+          <w:highlight w:val="white"/>
+          <w:lang w:val="en-US" w:eastAsia="pt-PT"/>
+        </w:rPr>
+        <w:t>cbIL.Emit</w:t>
+      </w:r>
+      <w:proofErr w:type="spellEnd"/>
+      <w:r>
+        <w:rPr>
+          <w:rFonts w:ascii="Consolas" w:hAnsi="Consolas" w:cs="Consolas"/>
+          <w:color w:val="000000"/>
+          <w:sz w:val="19"/>
+          <w:szCs w:val="19"/>
+          <w:highlight w:val="white"/>
+          <w:lang w:val="en-US" w:eastAsia="pt-PT"/>
+        </w:rPr>
+        <w:t>(</w:t>
+      </w:r>
+      <w:proofErr w:type="spellStart"/>
+      <w:proofErr w:type="gramEnd"/>
+      <w:r>
+        <w:rPr>
+          <w:rFonts w:ascii="Consolas" w:hAnsi="Consolas" w:cs="Consolas"/>
+          <w:color w:val="2B91AF"/>
+          <w:sz w:val="19"/>
+          <w:szCs w:val="19"/>
+          <w:highlight w:val="white"/>
+          <w:lang w:val="en-US" w:eastAsia="pt-PT"/>
+        </w:rPr>
+        <w:t>OpCodes</w:t>
+      </w:r>
+      <w:r>
+        <w:rPr>
+          <w:rFonts w:ascii="Consolas" w:hAnsi="Consolas" w:cs="Consolas"/>
+          <w:color w:val="000000"/>
+          <w:sz w:val="19"/>
+          <w:szCs w:val="19"/>
+          <w:highlight w:val="white"/>
+          <w:lang w:val="en-US" w:eastAsia="pt-PT"/>
+        </w:rPr>
+        <w:t>.Stfld</w:t>
+      </w:r>
+      <w:proofErr w:type="spellEnd"/>
+      <w:r>
+        <w:rPr>
+          <w:rFonts w:ascii="Consolas" w:hAnsi="Consolas" w:cs="Consolas"/>
+          <w:color w:val="000000"/>
+          <w:sz w:val="19"/>
+          <w:szCs w:val="19"/>
+          <w:highlight w:val="white"/>
+          <w:lang w:val="en-US" w:eastAsia="pt-PT"/>
+        </w:rPr>
+        <w:t xml:space="preserve">, </w:t>
+      </w:r>
+      <w:proofErr w:type="spellStart"/>
+      <w:r>
+        <w:rPr>
+          <w:rFonts w:ascii="Consolas" w:hAnsi="Consolas" w:cs="Consolas"/>
+          <w:color w:val="000000"/>
+          <w:sz w:val="19"/>
+          <w:szCs w:val="19"/>
+          <w:highlight w:val="white"/>
+          <w:lang w:val="en-US" w:eastAsia="pt-PT"/>
+        </w:rPr>
+        <w:t>fReal</w:t>
+      </w:r>
+      <w:proofErr w:type="spellEnd"/>
+      <w:r>
+        <w:rPr>
+          <w:rFonts w:ascii="Consolas" w:hAnsi="Consolas" w:cs="Consolas"/>
+          <w:color w:val="000000"/>
+          <w:sz w:val="19"/>
+          <w:szCs w:val="19"/>
+          <w:highlight w:val="white"/>
+          <w:lang w:val="en-US" w:eastAsia="pt-PT"/>
+        </w:rPr>
+        <w:t>);</w:t>
+      </w:r>
+    </w:p>
+    <w:p>
+      <w:pPr>
+        <w:autoSpaceDE w:val="0"/>
+        <w:autoSpaceDN w:val="0"/>
+        <w:adjustRightInd w:val="0"/>
+        <w:spacing w:after="0" w:line="240" w:lineRule="auto"/>
+        <w:rPr>
+          <w:rFonts w:ascii="Consolas" w:hAnsi="Consolas" w:cs="Consolas"/>
+          <w:color w:val="000000"/>
+          <w:sz w:val="19"/>
+          <w:szCs w:val="19"/>
+          <w:highlight w:val="white"/>
+          <w:lang w:val="en-US" w:eastAsia="pt-PT"/>
+        </w:rPr>
+      </w:pPr>
+      <w:r>
+        <w:rPr>
+          <w:rFonts w:ascii="Consolas" w:hAnsi="Consolas" w:cs="Consolas"/>
+          <w:color w:val="000000"/>
+          <w:sz w:val="19"/>
+          <w:szCs w:val="19"/>
+          <w:highlight w:val="white"/>
+          <w:lang w:val="en-US" w:eastAsia="pt-PT"/>
+        </w:rPr>
+        <w:t xml:space="preserve">                </w:t>
+      </w:r>
+      <w:proofErr w:type="spellStart"/>
+      <w:proofErr w:type="gramStart"/>
+      <w:r>
+        <w:rPr>
+          <w:rFonts w:ascii="Consolas" w:hAnsi="Consolas" w:cs="Consolas"/>
+          <w:color w:val="000000"/>
+          <w:sz w:val="19"/>
+          <w:szCs w:val="19"/>
+          <w:highlight w:val="white"/>
+          <w:lang w:val="en-US" w:eastAsia="pt-PT"/>
+        </w:rPr>
+        <w:t>cbIL.Emit</w:t>
+      </w:r>
+      <w:proofErr w:type="spellEnd"/>
+      <w:r>
+        <w:rPr>
+          <w:rFonts w:ascii="Consolas" w:hAnsi="Consolas" w:cs="Consolas"/>
+          <w:color w:val="000000"/>
+          <w:sz w:val="19"/>
+          <w:szCs w:val="19"/>
+          <w:highlight w:val="white"/>
+          <w:lang w:val="en-US" w:eastAsia="pt-PT"/>
+        </w:rPr>
+        <w:t>(</w:t>
+      </w:r>
+      <w:proofErr w:type="gramEnd"/>
+      <w:r>
+        <w:rPr>
+          <w:rFonts w:ascii="Consolas" w:hAnsi="Consolas" w:cs="Consolas"/>
+          <w:color w:val="2B91AF"/>
+          <w:sz w:val="19"/>
+          <w:szCs w:val="19"/>
+          <w:highlight w:val="white"/>
+          <w:lang w:val="en-US" w:eastAsia="pt-PT"/>
+        </w:rPr>
+        <w:t>OpCodes</w:t>
+      </w:r>
+      <w:r>
+        <w:rPr>
+          <w:rFonts w:ascii="Consolas" w:hAnsi="Consolas" w:cs="Consolas"/>
+          <w:color w:val="000000"/>
+          <w:sz w:val="19"/>
+          <w:szCs w:val="19"/>
+          <w:highlight w:val="white"/>
+          <w:lang w:val="en-US" w:eastAsia="pt-PT"/>
+        </w:rPr>
+        <w:t>.Ldarg_0);</w:t>
+      </w:r>
+    </w:p>
+    <w:p>
+      <w:pPr>
+        <w:autoSpaceDE w:val="0"/>
+        <w:autoSpaceDN w:val="0"/>
+        <w:adjustRightInd w:val="0"/>
+        <w:spacing w:after="0" w:line="240" w:lineRule="auto"/>
+        <w:rPr>
+          <w:rFonts w:ascii="Consolas" w:hAnsi="Consolas" w:cs="Consolas"/>
+          <w:color w:val="000000"/>
+          <w:sz w:val="19"/>
+          <w:szCs w:val="19"/>
+          <w:highlight w:val="white"/>
+          <w:lang w:val="en-US" w:eastAsia="pt-PT"/>
+        </w:rPr>
+      </w:pPr>
+      <w:r>
+        <w:rPr>
+          <w:rFonts w:ascii="Consolas" w:hAnsi="Consolas" w:cs="Consolas"/>
+          <w:color w:val="000000"/>
+          <w:sz w:val="19"/>
+          <w:szCs w:val="19"/>
+          <w:highlight w:val="white"/>
+          <w:lang w:val="en-US" w:eastAsia="pt-PT"/>
+        </w:rPr>
+        <w:t xml:space="preserve">                </w:t>
+      </w:r>
+      <w:proofErr w:type="spellStart"/>
+      <w:proofErr w:type="gramStart"/>
+      <w:r>
+        <w:rPr>
+          <w:rFonts w:ascii="Consolas" w:hAnsi="Consolas" w:cs="Consolas"/>
+          <w:color w:val="000000"/>
+          <w:sz w:val="19"/>
+          <w:szCs w:val="19"/>
+          <w:highlight w:val="white"/>
+          <w:lang w:val="en-US" w:eastAsia="pt-PT"/>
+        </w:rPr>
+        <w:t>cbIL.Emit</w:t>
+      </w:r>
+      <w:proofErr w:type="spellEnd"/>
+      <w:r>
+        <w:rPr>
+          <w:rFonts w:ascii="Consolas" w:hAnsi="Consolas" w:cs="Consolas"/>
+          <w:color w:val="000000"/>
+          <w:sz w:val="19"/>
+          <w:szCs w:val="19"/>
+          <w:highlight w:val="white"/>
+          <w:lang w:val="en-US" w:eastAsia="pt-PT"/>
+        </w:rPr>
+        <w:t>(</w:t>
+      </w:r>
+      <w:proofErr w:type="gramEnd"/>
+      <w:r>
+        <w:rPr>
+          <w:rFonts w:ascii="Consolas" w:hAnsi="Consolas" w:cs="Consolas"/>
+          <w:color w:val="2B91AF"/>
+          <w:sz w:val="19"/>
+          <w:szCs w:val="19"/>
+          <w:highlight w:val="white"/>
+          <w:lang w:val="en-US" w:eastAsia="pt-PT"/>
+        </w:rPr>
+        <w:t>OpCodes</w:t>
+      </w:r>
+      <w:r>
+        <w:rPr>
+          <w:rFonts w:ascii="Consolas" w:hAnsi="Consolas" w:cs="Consolas"/>
+          <w:color w:val="000000"/>
+          <w:sz w:val="19"/>
+          <w:szCs w:val="19"/>
+          <w:highlight w:val="white"/>
+          <w:lang w:val="en-US" w:eastAsia="pt-PT"/>
+        </w:rPr>
+        <w:t>.Ldarg_2);</w:t>
+      </w:r>
+    </w:p>
+    <w:p>
+      <w:pPr>
+        <w:autoSpaceDE w:val="0"/>
+        <w:autoSpaceDN w:val="0"/>
+        <w:adjustRightInd w:val="0"/>
+        <w:spacing w:after="0" w:line="240" w:lineRule="auto"/>
+        <w:rPr>
+          <w:rFonts w:ascii="Consolas" w:hAnsi="Consolas" w:cs="Consolas"/>
+          <w:color w:val="000000"/>
+          <w:sz w:val="19"/>
+          <w:szCs w:val="19"/>
+          <w:highlight w:val="white"/>
+          <w:lang w:val="en-US" w:eastAsia="pt-PT"/>
+        </w:rPr>
+      </w:pPr>
+      <w:r>
+        <w:rPr>
+          <w:rFonts w:ascii="Consolas" w:hAnsi="Consolas" w:cs="Consolas"/>
+          <w:color w:val="000000"/>
+          <w:sz w:val="19"/>
+          <w:szCs w:val="19"/>
+          <w:highlight w:val="white"/>
+          <w:lang w:val="en-US" w:eastAsia="pt-PT"/>
+        </w:rPr>
+        <w:t xml:space="preserve">            }</w:t>
+      </w:r>
+    </w:p>
+    <w:p>
+      <w:pPr>
+        <w:autoSpaceDE w:val="0"/>
+        <w:autoSpaceDN w:val="0"/>
+        <w:adjustRightInd w:val="0"/>
+        <w:spacing w:after="0" w:line="240" w:lineRule="auto"/>
+        <w:rPr>
+          <w:rFonts w:ascii="Consolas" w:hAnsi="Consolas" w:cs="Consolas"/>
+          <w:color w:val="000000"/>
+          <w:sz w:val="19"/>
+          <w:szCs w:val="19"/>
+          <w:highlight w:val="white"/>
+          <w:lang w:val="en-US" w:eastAsia="pt-PT"/>
+        </w:rPr>
+      </w:pPr>
+      <w:r>
+        <w:rPr>
+          <w:rFonts w:ascii="Consolas" w:hAnsi="Consolas" w:cs="Consolas"/>
+          <w:color w:val="000000"/>
+          <w:sz w:val="19"/>
+          <w:szCs w:val="19"/>
+          <w:highlight w:val="white"/>
+          <w:lang w:val="en-US" w:eastAsia="pt-PT"/>
+        </w:rPr>
+        <w:t xml:space="preserve">            </w:t>
+      </w:r>
+      <w:proofErr w:type="spellStart"/>
+      <w:proofErr w:type="gramStart"/>
+      <w:r>
+        <w:rPr>
+          <w:rFonts w:ascii="Consolas" w:hAnsi="Consolas" w:cs="Consolas"/>
+          <w:color w:val="000000"/>
+          <w:sz w:val="19"/>
+          <w:szCs w:val="19"/>
+          <w:highlight w:val="white"/>
+          <w:lang w:val="en-US" w:eastAsia="pt-PT"/>
+        </w:rPr>
+        <w:t>cbIL.Emit</w:t>
+      </w:r>
+      <w:proofErr w:type="spellEnd"/>
+      <w:r>
+        <w:rPr>
+          <w:rFonts w:ascii="Consolas" w:hAnsi="Consolas" w:cs="Consolas"/>
+          <w:color w:val="000000"/>
+          <w:sz w:val="19"/>
+          <w:szCs w:val="19"/>
+          <w:highlight w:val="white"/>
+          <w:lang w:val="en-US" w:eastAsia="pt-PT"/>
+        </w:rPr>
+        <w:t>(</w:t>
+      </w:r>
+      <w:proofErr w:type="spellStart"/>
+      <w:proofErr w:type="gramEnd"/>
+      <w:r>
+        <w:rPr>
+          <w:rFonts w:ascii="Consolas" w:hAnsi="Consolas" w:cs="Consolas"/>
+          <w:color w:val="2B91AF"/>
+          <w:sz w:val="19"/>
+          <w:szCs w:val="19"/>
+          <w:highlight w:val="white"/>
+          <w:lang w:val="en-US" w:eastAsia="pt-PT"/>
+        </w:rPr>
+        <w:t>OpCodes</w:t>
+      </w:r>
+      <w:r>
+        <w:rPr>
+          <w:rFonts w:ascii="Consolas" w:hAnsi="Consolas" w:cs="Consolas"/>
+          <w:color w:val="000000"/>
+          <w:sz w:val="19"/>
+          <w:szCs w:val="19"/>
+          <w:highlight w:val="white"/>
+          <w:lang w:val="en-US" w:eastAsia="pt-PT"/>
+        </w:rPr>
+        <w:t>.Stfld</w:t>
+      </w:r>
+      <w:proofErr w:type="spellEnd"/>
+      <w:r>
+        <w:rPr>
+          <w:rFonts w:ascii="Consolas" w:hAnsi="Consolas" w:cs="Consolas"/>
+          <w:color w:val="000000"/>
+          <w:sz w:val="19"/>
+          <w:szCs w:val="19"/>
+          <w:highlight w:val="white"/>
+          <w:lang w:val="en-US" w:eastAsia="pt-PT"/>
+        </w:rPr>
+        <w:t xml:space="preserve">, </w:t>
+      </w:r>
+      <w:proofErr w:type="spellStart"/>
+      <w:r>
+        <w:rPr>
+          <w:rFonts w:ascii="Consolas" w:hAnsi="Consolas" w:cs="Consolas"/>
+          <w:color w:val="000000"/>
+          <w:sz w:val="19"/>
+          <w:szCs w:val="19"/>
+          <w:highlight w:val="white"/>
+          <w:lang w:val="en-US" w:eastAsia="pt-PT"/>
+        </w:rPr>
+        <w:t>fHandler</w:t>
+      </w:r>
+      <w:proofErr w:type="spellEnd"/>
+      <w:r>
+        <w:rPr>
+          <w:rFonts w:ascii="Consolas" w:hAnsi="Consolas" w:cs="Consolas"/>
+          <w:color w:val="000000"/>
+          <w:sz w:val="19"/>
+          <w:szCs w:val="19"/>
+          <w:highlight w:val="white"/>
+          <w:lang w:val="en-US" w:eastAsia="pt-PT"/>
+        </w:rPr>
+        <w:t>);</w:t>
+      </w:r>
+    </w:p>
+    <w:p>
+      <w:pPr>
+        <w:spacing w:after="0" w:line="240" w:lineRule="auto"/>
+        <w:jc w:val="both"/>
+        <w:rPr>
+          <w:rFonts w:ascii="Consolas" w:hAnsi="Consolas" w:cs="Consolas"/>
+          <w:lang w:eastAsia="pt-PT"/>
+        </w:rPr>
+      </w:pPr>
+      <w:r>
+        <w:rPr>
+          <w:rFonts w:ascii="Consolas" w:hAnsi="Consolas" w:cs="Consolas"/>
+          <w:color w:val="000000"/>
+          <w:sz w:val="19"/>
+          <w:szCs w:val="19"/>
+          <w:highlight w:val="white"/>
+          <w:lang w:val="en-US" w:eastAsia="pt-PT"/>
+        </w:rPr>
+        <w:t xml:space="preserve">            </w:t>
+      </w:r>
+      <w:proofErr w:type="spellStart"/>
+      <w:proofErr w:type="gramStart"/>
+      <w:r>
+        <w:rPr>
+          <w:rFonts w:ascii="Consolas" w:hAnsi="Consolas" w:cs="Consolas"/>
+          <w:color w:val="000000"/>
+          <w:sz w:val="19"/>
+          <w:szCs w:val="19"/>
+          <w:highlight w:val="white"/>
+          <w:lang w:eastAsia="pt-PT"/>
+        </w:rPr>
+        <w:t>cbIL.Emit</w:t>
+      </w:r>
+      <w:proofErr w:type="spellEnd"/>
+      <w:proofErr w:type="gramEnd"/>
+      <w:r>
+        <w:rPr>
+          <w:rFonts w:ascii="Consolas" w:hAnsi="Consolas" w:cs="Consolas"/>
+          <w:color w:val="000000"/>
+          <w:sz w:val="19"/>
+          <w:szCs w:val="19"/>
+          <w:highlight w:val="white"/>
+          <w:lang w:eastAsia="pt-PT"/>
+        </w:rPr>
+        <w:t>(</w:t>
+      </w:r>
+      <w:proofErr w:type="spellStart"/>
+      <w:r>
+        <w:rPr>
+          <w:rFonts w:ascii="Consolas" w:hAnsi="Consolas" w:cs="Consolas"/>
+          <w:color w:val="2B91AF"/>
+          <w:sz w:val="19"/>
+          <w:szCs w:val="19"/>
+          <w:highlight w:val="white"/>
+          <w:lang w:eastAsia="pt-PT"/>
+        </w:rPr>
+        <w:t>OpCodes</w:t>
+      </w:r>
+      <w:r>
+        <w:rPr>
+          <w:rFonts w:ascii="Consolas" w:hAnsi="Consolas" w:cs="Consolas"/>
+          <w:color w:val="000000"/>
+          <w:sz w:val="19"/>
+          <w:szCs w:val="19"/>
+          <w:highlight w:val="white"/>
+          <w:lang w:eastAsia="pt-PT"/>
+        </w:rPr>
+        <w:t>.Ret</w:t>
+      </w:r>
+      <w:proofErr w:type="spellEnd"/>
+      <w:r>
+        <w:rPr>
+          <w:rFonts w:ascii="Consolas" w:hAnsi="Consolas" w:cs="Consolas"/>
+          <w:color w:val="000000"/>
+          <w:sz w:val="19"/>
+          <w:szCs w:val="19"/>
+          <w:highlight w:val="white"/>
+          <w:lang w:eastAsia="pt-PT"/>
+        </w:rPr>
+        <w:t>);</w:t>
+      </w:r>
+    </w:p>
+    <w:p>
+      <w:pPr>
+        <w:spacing w:after="0" w:line="240" w:lineRule="auto"/>
+        <w:jc w:val="both"/>
+        <w:rPr>
+          <w:rFonts w:ascii="Consolas" w:hAnsi="Consolas" w:cs="Consolas"/>
+          <w:lang w:eastAsia="pt-PT"/>
+        </w:rPr>
+      </w:pPr>
+    </w:p>
+    <w:p>
+      <w:pPr>
+        <w:spacing w:after="0" w:line="240" w:lineRule="auto"/>
+        <w:jc w:val="both"/>
+        <w:rPr>
+          <w:rFonts w:ascii="Consolas" w:hAnsi="Consolas" w:cs="Consolas"/>
+          <w:lang w:eastAsia="pt-PT"/>
+        </w:rPr>
+      </w:pPr>
+      <w:r>
+        <w:rPr>
+          <w:rFonts w:ascii="Consolas" w:hAnsi="Consolas" w:cs="Consolas"/>
+          <w:lang w:eastAsia="pt-PT"/>
+        </w:rPr>
+        <w:t>De seguida serão impleme</w:t>
+      </w:r>
+      <w:r>
+        <w:rPr>
+          <w:rFonts w:ascii="Consolas" w:hAnsi="Consolas" w:cs="Consolas"/>
+          <w:lang w:eastAsia="pt-PT"/>
+        </w:rPr>
+        <w:t xml:space="preserve">ntados todos os métodos que o </w:t>
+      </w:r>
+      <w:proofErr w:type="gramStart"/>
+      <w:r>
+        <w:rPr>
+          <w:rFonts w:ascii="Consolas" w:hAnsi="Consolas" w:cs="Consolas"/>
+          <w:i/>
+          <w:lang w:eastAsia="pt-PT"/>
+        </w:rPr>
+        <w:t>proxy</w:t>
+      </w:r>
+      <w:proofErr w:type="gramEnd"/>
+      <w:r>
+        <w:rPr>
+          <w:rFonts w:ascii="Consolas" w:hAnsi="Consolas" w:cs="Consolas"/>
+          <w:lang w:eastAsia="pt-PT"/>
+        </w:rPr>
+        <w:t xml:space="preserve"> conterá, estes métodos criarão uma instância de </w:t>
+      </w:r>
+      <w:proofErr w:type="spellStart"/>
+      <w:r>
+        <w:rPr>
+          <w:rFonts w:ascii="Consolas" w:hAnsi="Consolas" w:cs="Consolas"/>
+          <w:i/>
+          <w:lang w:eastAsia="pt-PT"/>
+        </w:rPr>
+        <w:t>CallInfo</w:t>
+      </w:r>
+      <w:proofErr w:type="spellEnd"/>
+      <w:r>
+        <w:rPr>
+          <w:rFonts w:ascii="Consolas" w:hAnsi="Consolas" w:cs="Consolas"/>
+          <w:lang w:eastAsia="pt-PT"/>
+        </w:rPr>
+        <w:t xml:space="preserve"> e retornaram a chamada ao método </w:t>
+      </w:r>
+      <w:proofErr w:type="spellStart"/>
+      <w:r>
+        <w:rPr>
+          <w:rFonts w:ascii="Consolas" w:hAnsi="Consolas" w:cs="Consolas"/>
+          <w:i/>
+          <w:lang w:eastAsia="pt-PT"/>
+        </w:rPr>
+        <w:t>OnCall</w:t>
+      </w:r>
+      <w:proofErr w:type="spellEnd"/>
+      <w:r>
+        <w:rPr>
+          <w:rFonts w:ascii="Consolas" w:hAnsi="Consolas" w:cs="Consolas"/>
+          <w:lang w:eastAsia="pt-PT"/>
+        </w:rPr>
+        <w:t xml:space="preserve"> de </w:t>
+      </w:r>
+      <w:r>
+        <w:rPr>
+          <w:rFonts w:ascii="Consolas" w:hAnsi="Consolas" w:cs="Consolas"/>
+          <w:i/>
+          <w:lang w:eastAsia="pt-PT"/>
+        </w:rPr>
+        <w:t>IInvocationHandle</w:t>
+      </w:r>
+      <w:r>
+        <w:rPr>
+          <w:rFonts w:ascii="Consolas" w:hAnsi="Consolas" w:cs="Consolas"/>
+          <w:lang w:eastAsia="pt-PT"/>
+        </w:rPr>
+        <w:t xml:space="preserve"> passando como parâmetro a instância de </w:t>
+      </w:r>
+      <w:proofErr w:type="spellStart"/>
+      <w:r>
+        <w:rPr>
+          <w:rFonts w:ascii="Consolas" w:hAnsi="Consolas" w:cs="Consolas"/>
+          <w:i/>
+          <w:lang w:eastAsia="pt-PT"/>
+        </w:rPr>
+        <w:t>CallInfo</w:t>
+      </w:r>
+      <w:proofErr w:type="spellEnd"/>
+      <w:r>
+        <w:rPr>
+          <w:rFonts w:ascii="Consolas" w:hAnsi="Consolas" w:cs="Consolas"/>
+          <w:lang w:eastAsia="pt-PT"/>
+        </w:rPr>
+        <w:t>.</w:t>
+      </w:r>
+    </w:p>
+    <w:p>
+      <w:pPr>
+        <w:spacing w:after="0" w:line="240" w:lineRule="auto"/>
+        <w:jc w:val="both"/>
+        <w:rPr>
+          <w:rFonts w:ascii="Consolas" w:hAnsi="Consolas" w:cs="Consolas"/>
+          <w:lang w:eastAsia="pt-PT"/>
+        </w:rPr>
+      </w:pPr>
+      <w:r>
+        <w:rPr>
+          <w:rFonts w:ascii="Consolas" w:hAnsi="Consolas" w:cs="Consolas"/>
+          <w:lang w:eastAsia="pt-PT"/>
+        </w:rPr>
+        <w:t xml:space="preserve">Por fim é tido o cuidado de especificar que o métodos de </w:t>
+      </w:r>
+      <w:proofErr w:type="gramStart"/>
+      <w:r>
+        <w:rPr>
+          <w:rFonts w:ascii="Consolas" w:hAnsi="Consolas" w:cs="Consolas"/>
+          <w:lang w:eastAsia="pt-PT"/>
+        </w:rPr>
+        <w:t>proxy</w:t>
+      </w:r>
+      <w:proofErr w:type="gramEnd"/>
+      <w:r>
+        <w:rPr>
+          <w:rFonts w:ascii="Consolas" w:hAnsi="Consolas" w:cs="Consolas"/>
+          <w:lang w:eastAsia="pt-PT"/>
+        </w:rPr>
+        <w:t xml:space="preserve"> reimplementam o método da base sobre o qual o proxy está a ser criado.</w:t>
+      </w:r>
+    </w:p>
+    <w:p>
+      <w:pPr>
+        <w:spacing w:after="0" w:line="240" w:lineRule="auto"/>
+        <w:jc w:val="both"/>
+        <w:rPr>
+          <w:rFonts w:ascii="Consolas" w:hAnsi="Consolas" w:cs="Consolas"/>
+          <w:lang w:eastAsia="pt-PT"/>
+        </w:rPr>
+      </w:pPr>
+      <w:r>
+        <w:rPr>
+          <w:rFonts w:ascii="Consolas" w:hAnsi="Consolas" w:cs="Consolas"/>
+          <w:lang w:eastAsia="pt-PT"/>
+        </w:rPr>
+        <w:lastRenderedPageBreak/>
+        <w:t xml:space="preserve">O método que cria o </w:t>
+      </w:r>
+      <w:proofErr w:type="gramStart"/>
+      <w:r>
+        <w:rPr>
+          <w:rFonts w:ascii="Consolas" w:hAnsi="Consolas" w:cs="Consolas"/>
+          <w:lang w:eastAsia="pt-PT"/>
+        </w:rPr>
+        <w:t>proxy</w:t>
+      </w:r>
+      <w:proofErr w:type="gramEnd"/>
+      <w:r>
+        <w:rPr>
+          <w:rFonts w:ascii="Consolas" w:hAnsi="Consolas" w:cs="Consolas"/>
+          <w:lang w:eastAsia="pt-PT"/>
+        </w:rPr>
+        <w:t xml:space="preserve"> por fim cria o tipo proxy, grava para um ficheiro o </w:t>
+      </w:r>
+      <w:proofErr w:type="spellStart"/>
+      <w:r>
+        <w:rPr>
+          <w:rFonts w:ascii="Consolas" w:hAnsi="Consolas" w:cs="Consolas"/>
+          <w:lang w:eastAsia="pt-PT"/>
+        </w:rPr>
+        <w:t>IlCode</w:t>
+      </w:r>
+      <w:proofErr w:type="spellEnd"/>
+      <w:r>
+        <w:rPr>
+          <w:rFonts w:ascii="Consolas" w:hAnsi="Consolas" w:cs="Consolas"/>
+          <w:lang w:eastAsia="pt-PT"/>
+        </w:rPr>
+        <w:t xml:space="preserve"> definido usando a biblioteca </w:t>
+      </w:r>
+      <w:proofErr w:type="spellStart"/>
+      <w:r>
+        <w:rPr>
+          <w:rFonts w:ascii="Consolas" w:hAnsi="Consolas" w:cs="Consolas"/>
+          <w:lang w:eastAsia="pt-PT"/>
+        </w:rPr>
+        <w:t>Reflectio.Emit</w:t>
+      </w:r>
+      <w:proofErr w:type="spellEnd"/>
+      <w:r>
+        <w:rPr>
+          <w:rFonts w:ascii="Consolas" w:hAnsi="Consolas" w:cs="Consolas"/>
+          <w:lang w:eastAsia="pt-PT"/>
+        </w:rPr>
+        <w:t xml:space="preserve"> e chama através de reflecção o construtor do proxy criado retornando a instância criada.</w:t>
+      </w:r>
+    </w:p>
+    <w:p>
+      <w:pPr>
+        <w:spacing w:after="0" w:line="240" w:lineRule="auto"/>
+        <w:jc w:val="both"/>
+        <w:rPr>
+          <w:rFonts w:ascii="Consolas" w:hAnsi="Consolas" w:cs="Consolas"/>
+          <w:color w:val="2B91AF"/>
+          <w:sz w:val="19"/>
+          <w:szCs w:val="19"/>
+          <w:lang w:val="en-US" w:eastAsia="pt-PT"/>
+        </w:rPr>
+      </w:pPr>
+    </w:p>
+    <w:p>
+      <w:pPr>
+        <w:autoSpaceDE w:val="0"/>
+        <w:autoSpaceDN w:val="0"/>
+        <w:adjustRightInd w:val="0"/>
+        <w:spacing w:after="0" w:line="240" w:lineRule="auto"/>
+        <w:rPr>
+          <w:rFonts w:ascii="Consolas" w:hAnsi="Consolas" w:cs="Consolas"/>
+          <w:color w:val="000000"/>
+          <w:sz w:val="19"/>
+          <w:szCs w:val="19"/>
+          <w:highlight w:val="white"/>
+          <w:lang w:val="en-US" w:eastAsia="pt-PT"/>
+        </w:rPr>
+      </w:pPr>
+      <w:r>
+        <w:rPr>
+          <w:rFonts w:ascii="Consolas" w:hAnsi="Consolas" w:cs="Consolas"/>
+          <w:color w:val="2B91AF"/>
+          <w:sz w:val="19"/>
+          <w:szCs w:val="19"/>
+          <w:highlight w:val="white"/>
+          <w:lang w:val="en-US" w:eastAsia="pt-PT"/>
+        </w:rPr>
+        <w:t>Type</w:t>
+      </w:r>
+      <w:r>
+        <w:rPr>
+          <w:rFonts w:ascii="Consolas" w:hAnsi="Consolas" w:cs="Consolas"/>
+          <w:color w:val="000000"/>
+          <w:sz w:val="19"/>
+          <w:szCs w:val="19"/>
+          <w:highlight w:val="white"/>
+          <w:lang w:val="en-US" w:eastAsia="pt-PT"/>
+        </w:rPr>
+        <w:t xml:space="preserve"> </w:t>
+      </w:r>
+      <w:proofErr w:type="spellStart"/>
+      <w:r>
+        <w:rPr>
+          <w:rFonts w:ascii="Consolas" w:hAnsi="Consolas" w:cs="Consolas"/>
+          <w:color w:val="000000"/>
+          <w:sz w:val="19"/>
+          <w:szCs w:val="19"/>
+          <w:highlight w:val="white"/>
+          <w:lang w:val="en-US" w:eastAsia="pt-PT"/>
+        </w:rPr>
+        <w:t>finishedType</w:t>
+      </w:r>
+      <w:proofErr w:type="spellEnd"/>
+      <w:r>
+        <w:rPr>
+          <w:rFonts w:ascii="Consolas" w:hAnsi="Consolas" w:cs="Consolas"/>
+          <w:color w:val="000000"/>
+          <w:sz w:val="19"/>
+          <w:szCs w:val="19"/>
+          <w:highlight w:val="white"/>
+          <w:lang w:val="en-US" w:eastAsia="pt-PT"/>
+        </w:rPr>
+        <w:t xml:space="preserve"> = </w:t>
+      </w:r>
+      <w:proofErr w:type="spellStart"/>
+      <w:proofErr w:type="gramStart"/>
+      <w:r>
+        <w:rPr>
+          <w:rFonts w:ascii="Consolas" w:hAnsi="Consolas" w:cs="Consolas"/>
+          <w:color w:val="000000"/>
+          <w:sz w:val="19"/>
+          <w:szCs w:val="19"/>
+          <w:highlight w:val="white"/>
+          <w:lang w:val="en-US" w:eastAsia="pt-PT"/>
+        </w:rPr>
+        <w:t>tb.CreateType</w:t>
+      </w:r>
+      <w:proofErr w:type="spellEnd"/>
+      <w:r>
+        <w:rPr>
+          <w:rFonts w:ascii="Consolas" w:hAnsi="Consolas" w:cs="Consolas"/>
+          <w:color w:val="000000"/>
+          <w:sz w:val="19"/>
+          <w:szCs w:val="19"/>
+          <w:highlight w:val="white"/>
+          <w:lang w:val="en-US" w:eastAsia="pt-PT"/>
+        </w:rPr>
+        <w:t>(</w:t>
+      </w:r>
+      <w:proofErr w:type="gramEnd"/>
+      <w:r>
+        <w:rPr>
+          <w:rFonts w:ascii="Consolas" w:hAnsi="Consolas" w:cs="Consolas"/>
+          <w:color w:val="000000"/>
+          <w:sz w:val="19"/>
+          <w:szCs w:val="19"/>
+          <w:highlight w:val="white"/>
+          <w:lang w:val="en-US" w:eastAsia="pt-PT"/>
+        </w:rPr>
+        <w:t>);</w:t>
+      </w:r>
+    </w:p>
+    <w:p>
+      <w:pPr>
+        <w:autoSpaceDE w:val="0"/>
+        <w:autoSpaceDN w:val="0"/>
+        <w:adjustRightInd w:val="0"/>
+        <w:spacing w:after="0" w:line="240" w:lineRule="auto"/>
+        <w:rPr>
+          <w:rFonts w:ascii="Consolas" w:hAnsi="Consolas" w:cs="Consolas"/>
+          <w:color w:val="000000"/>
+          <w:sz w:val="19"/>
+          <w:szCs w:val="19"/>
+          <w:highlight w:val="white"/>
+          <w:lang w:val="en-US" w:eastAsia="pt-PT"/>
+        </w:rPr>
+      </w:pPr>
+      <w:r>
+        <w:rPr>
+          <w:rFonts w:ascii="Consolas" w:hAnsi="Consolas" w:cs="Consolas"/>
+          <w:color w:val="000000"/>
+          <w:sz w:val="19"/>
+          <w:szCs w:val="19"/>
+          <w:highlight w:val="white"/>
+          <w:lang w:val="en-US" w:eastAsia="pt-PT"/>
+        </w:rPr>
+        <w:t xml:space="preserve">            </w:t>
+      </w:r>
+      <w:proofErr w:type="spellStart"/>
+      <w:proofErr w:type="gramStart"/>
+      <w:r>
+        <w:rPr>
+          <w:rFonts w:ascii="Consolas" w:hAnsi="Consolas" w:cs="Consolas"/>
+          <w:color w:val="000000"/>
+          <w:sz w:val="19"/>
+          <w:szCs w:val="19"/>
+          <w:highlight w:val="white"/>
+          <w:lang w:val="en-US" w:eastAsia="pt-PT"/>
+        </w:rPr>
+        <w:t>ab.Save</w:t>
+      </w:r>
+      <w:proofErr w:type="spellEnd"/>
+      <w:r>
+        <w:rPr>
+          <w:rFonts w:ascii="Consolas" w:hAnsi="Consolas" w:cs="Consolas"/>
+          <w:color w:val="000000"/>
+          <w:sz w:val="19"/>
+          <w:szCs w:val="19"/>
+          <w:highlight w:val="white"/>
+          <w:lang w:val="en-US" w:eastAsia="pt-PT"/>
+        </w:rPr>
+        <w:t>(</w:t>
+      </w:r>
+      <w:proofErr w:type="spellStart"/>
+      <w:proofErr w:type="gramEnd"/>
+      <w:r>
+        <w:rPr>
+          <w:rFonts w:ascii="Consolas" w:hAnsi="Consolas" w:cs="Consolas"/>
+          <w:color w:val="000000"/>
+          <w:sz w:val="19"/>
+          <w:szCs w:val="19"/>
+          <w:highlight w:val="white"/>
+          <w:lang w:val="en-US" w:eastAsia="pt-PT"/>
+        </w:rPr>
+        <w:t>asn.Name</w:t>
+      </w:r>
+      <w:proofErr w:type="spellEnd"/>
+      <w:r>
+        <w:rPr>
+          <w:rFonts w:ascii="Consolas" w:hAnsi="Consolas" w:cs="Consolas"/>
+          <w:color w:val="000000"/>
+          <w:sz w:val="19"/>
+          <w:szCs w:val="19"/>
+          <w:highlight w:val="white"/>
+          <w:lang w:val="en-US" w:eastAsia="pt-PT"/>
+        </w:rPr>
+        <w:t xml:space="preserve"> + </w:t>
+      </w:r>
+      <w:r>
+        <w:rPr>
+          <w:rFonts w:ascii="Consolas" w:hAnsi="Consolas" w:cs="Consolas"/>
+          <w:color w:val="A31515"/>
+          <w:sz w:val="19"/>
+          <w:szCs w:val="19"/>
+          <w:highlight w:val="white"/>
+          <w:lang w:val="en-US" w:eastAsia="pt-PT"/>
+        </w:rPr>
+        <w:t>".</w:t>
+      </w:r>
+      <w:proofErr w:type="spellStart"/>
+      <w:r>
+        <w:rPr>
+          <w:rFonts w:ascii="Consolas" w:hAnsi="Consolas" w:cs="Consolas"/>
+          <w:color w:val="A31515"/>
+          <w:sz w:val="19"/>
+          <w:szCs w:val="19"/>
+          <w:highlight w:val="white"/>
+          <w:lang w:val="en-US" w:eastAsia="pt-PT"/>
+        </w:rPr>
+        <w:t>dll</w:t>
+      </w:r>
+      <w:proofErr w:type="spellEnd"/>
+      <w:r>
+        <w:rPr>
+          <w:rFonts w:ascii="Consolas" w:hAnsi="Consolas" w:cs="Consolas"/>
+          <w:color w:val="A31515"/>
+          <w:sz w:val="19"/>
+          <w:szCs w:val="19"/>
+          <w:highlight w:val="white"/>
+          <w:lang w:val="en-US" w:eastAsia="pt-PT"/>
+        </w:rPr>
+        <w:t>"</w:t>
+      </w:r>
+      <w:r>
+        <w:rPr>
+          <w:rFonts w:ascii="Consolas" w:hAnsi="Consolas" w:cs="Consolas"/>
+          <w:color w:val="000000"/>
+          <w:sz w:val="19"/>
+          <w:szCs w:val="19"/>
+          <w:highlight w:val="white"/>
+          <w:lang w:val="en-US" w:eastAsia="pt-PT"/>
+        </w:rPr>
+        <w:t>);</w:t>
+      </w:r>
+    </w:p>
+    <w:p>
+      <w:pPr>
+        <w:autoSpaceDE w:val="0"/>
+        <w:autoSpaceDN w:val="0"/>
+        <w:adjustRightInd w:val="0"/>
+        <w:spacing w:after="0" w:line="240" w:lineRule="auto"/>
+        <w:rPr>
+          <w:rFonts w:ascii="Consolas" w:hAnsi="Consolas" w:cs="Consolas"/>
+          <w:color w:val="000000"/>
+          <w:sz w:val="19"/>
+          <w:szCs w:val="19"/>
+          <w:highlight w:val="white"/>
+          <w:lang w:val="en-US" w:eastAsia="pt-PT"/>
+        </w:rPr>
+      </w:pPr>
+      <w:r>
+        <w:rPr>
+          <w:rFonts w:ascii="Consolas" w:hAnsi="Consolas" w:cs="Consolas"/>
+          <w:color w:val="000000"/>
+          <w:sz w:val="19"/>
+          <w:szCs w:val="19"/>
+          <w:highlight w:val="white"/>
+          <w:lang w:val="en-US" w:eastAsia="pt-PT"/>
+        </w:rPr>
+        <w:t xml:space="preserve">            </w:t>
+      </w:r>
+      <w:proofErr w:type="spellStart"/>
+      <w:r>
+        <w:rPr>
+          <w:rFonts w:ascii="Consolas" w:hAnsi="Consolas" w:cs="Consolas"/>
+          <w:color w:val="2B91AF"/>
+          <w:sz w:val="19"/>
+          <w:szCs w:val="19"/>
+          <w:highlight w:val="white"/>
+          <w:lang w:val="en-US" w:eastAsia="pt-PT"/>
+        </w:rPr>
+        <w:t>ConstructorInfo</w:t>
+      </w:r>
+      <w:proofErr w:type="spellEnd"/>
+      <w:r>
+        <w:rPr>
+          <w:rFonts w:ascii="Consolas" w:hAnsi="Consolas" w:cs="Consolas"/>
+          <w:color w:val="000000"/>
+          <w:sz w:val="19"/>
+          <w:szCs w:val="19"/>
+          <w:highlight w:val="white"/>
+          <w:lang w:val="en-US" w:eastAsia="pt-PT"/>
+        </w:rPr>
+        <w:t xml:space="preserve"> </w:t>
+      </w:r>
+      <w:proofErr w:type="spellStart"/>
+      <w:r>
+        <w:rPr>
+          <w:rFonts w:ascii="Consolas" w:hAnsi="Consolas" w:cs="Consolas"/>
+          <w:color w:val="000000"/>
+          <w:sz w:val="19"/>
+          <w:szCs w:val="19"/>
+          <w:highlight w:val="white"/>
+          <w:lang w:val="en-US" w:eastAsia="pt-PT"/>
+        </w:rPr>
+        <w:t>typeConstructor</w:t>
+      </w:r>
+      <w:proofErr w:type="spellEnd"/>
+      <w:r>
+        <w:rPr>
+          <w:rFonts w:ascii="Consolas" w:hAnsi="Consolas" w:cs="Consolas"/>
+          <w:color w:val="000000"/>
+          <w:sz w:val="19"/>
+          <w:szCs w:val="19"/>
+          <w:highlight w:val="white"/>
+          <w:lang w:val="en-US" w:eastAsia="pt-PT"/>
+        </w:rPr>
+        <w:t xml:space="preserve"> = </w:t>
+      </w:r>
+      <w:proofErr w:type="spellStart"/>
+      <w:proofErr w:type="gramStart"/>
+      <w:r>
+        <w:rPr>
+          <w:rFonts w:ascii="Consolas" w:hAnsi="Consolas" w:cs="Consolas"/>
+          <w:color w:val="000000"/>
+          <w:sz w:val="19"/>
+          <w:szCs w:val="19"/>
+          <w:highlight w:val="white"/>
+          <w:lang w:val="en-US" w:eastAsia="pt-PT"/>
+        </w:rPr>
+        <w:t>finishedType.GetConstructor</w:t>
+      </w:r>
+      <w:proofErr w:type="spellEnd"/>
+      <w:r>
+        <w:rPr>
+          <w:rFonts w:ascii="Consolas" w:hAnsi="Consolas" w:cs="Consolas"/>
+          <w:color w:val="000000"/>
+          <w:sz w:val="19"/>
+          <w:szCs w:val="19"/>
+          <w:highlight w:val="white"/>
+          <w:lang w:val="en-US" w:eastAsia="pt-PT"/>
+        </w:rPr>
+        <w:t>(</w:t>
+      </w:r>
+      <w:proofErr w:type="spellStart"/>
+      <w:proofErr w:type="gramEnd"/>
+      <w:r>
+        <w:rPr>
+          <w:rFonts w:ascii="Consolas" w:hAnsi="Consolas" w:cs="Consolas"/>
+          <w:color w:val="000000"/>
+          <w:sz w:val="19"/>
+          <w:szCs w:val="19"/>
+          <w:highlight w:val="white"/>
+          <w:lang w:val="en-US" w:eastAsia="pt-PT"/>
+        </w:rPr>
+        <w:t>constructorParameters</w:t>
+      </w:r>
+      <w:proofErr w:type="spellEnd"/>
+      <w:r>
+        <w:rPr>
+          <w:rFonts w:ascii="Consolas" w:hAnsi="Consolas" w:cs="Consolas"/>
+          <w:color w:val="000000"/>
+          <w:sz w:val="19"/>
+          <w:szCs w:val="19"/>
+          <w:highlight w:val="white"/>
+          <w:lang w:val="en-US" w:eastAsia="pt-PT"/>
+        </w:rPr>
+        <w:t>);</w:t>
+      </w:r>
+    </w:p>
+    <w:p>
+      <w:pPr>
+        <w:autoSpaceDE w:val="0"/>
+        <w:autoSpaceDN w:val="0"/>
+        <w:adjustRightInd w:val="0"/>
+        <w:spacing w:after="0" w:line="240" w:lineRule="auto"/>
+        <w:rPr>
+          <w:rFonts w:ascii="Consolas" w:hAnsi="Consolas" w:cs="Consolas"/>
+          <w:color w:val="000000"/>
+          <w:sz w:val="19"/>
+          <w:szCs w:val="19"/>
+          <w:highlight w:val="white"/>
+          <w:lang w:val="en-US" w:eastAsia="pt-PT"/>
+        </w:rPr>
+      </w:pPr>
+      <w:r>
+        <w:rPr>
+          <w:rFonts w:ascii="Consolas" w:hAnsi="Consolas" w:cs="Consolas"/>
+          <w:color w:val="000000"/>
+          <w:sz w:val="19"/>
+          <w:szCs w:val="19"/>
+          <w:highlight w:val="white"/>
+          <w:lang w:val="en-US" w:eastAsia="pt-PT"/>
+        </w:rPr>
+        <w:t xml:space="preserve">               </w:t>
+      </w:r>
+      <w:proofErr w:type="gramStart"/>
+      <w:r>
+        <w:rPr>
+          <w:rFonts w:ascii="Consolas" w:hAnsi="Consolas" w:cs="Consolas"/>
+          <w:color w:val="0000FF"/>
+          <w:sz w:val="19"/>
+          <w:szCs w:val="19"/>
+          <w:highlight w:val="white"/>
+          <w:lang w:val="en-US" w:eastAsia="pt-PT"/>
+        </w:rPr>
+        <w:t>object</w:t>
+      </w:r>
+      <w:proofErr w:type="gramEnd"/>
+      <w:r>
+        <w:rPr>
+          <w:rFonts w:ascii="Consolas" w:hAnsi="Consolas" w:cs="Consolas"/>
+          <w:color w:val="000000"/>
+          <w:sz w:val="19"/>
+          <w:szCs w:val="19"/>
+          <w:highlight w:val="white"/>
+          <w:lang w:val="en-US" w:eastAsia="pt-PT"/>
+        </w:rPr>
+        <w:t xml:space="preserve"> o = </w:t>
+      </w:r>
+      <w:proofErr w:type="spellStart"/>
+      <w:r>
+        <w:rPr>
+          <w:rFonts w:ascii="Consolas" w:hAnsi="Consolas" w:cs="Consolas"/>
+          <w:color w:val="000000"/>
+          <w:sz w:val="19"/>
+          <w:szCs w:val="19"/>
+          <w:highlight w:val="white"/>
+          <w:lang w:val="en-US" w:eastAsia="pt-PT"/>
+        </w:rPr>
+        <w:t>typeConstructor.Invoke</w:t>
+      </w:r>
+      <w:proofErr w:type="spellEnd"/>
+      <w:r>
+        <w:rPr>
+          <w:rFonts w:ascii="Consolas" w:hAnsi="Consolas" w:cs="Consolas"/>
+          <w:color w:val="000000"/>
+          <w:sz w:val="19"/>
+          <w:szCs w:val="19"/>
+          <w:highlight w:val="white"/>
+          <w:lang w:val="en-US" w:eastAsia="pt-PT"/>
+        </w:rPr>
+        <w:t>(</w:t>
+      </w:r>
+      <w:proofErr w:type="spellStart"/>
+      <w:r>
+        <w:rPr>
+          <w:rFonts w:ascii="Consolas" w:hAnsi="Consolas" w:cs="Consolas"/>
+          <w:color w:val="000000"/>
+          <w:sz w:val="19"/>
+          <w:szCs w:val="19"/>
+          <w:highlight w:val="white"/>
+          <w:lang w:val="en-US" w:eastAsia="pt-PT"/>
+        </w:rPr>
+        <w:t>constructorArguments</w:t>
+      </w:r>
+      <w:proofErr w:type="spellEnd"/>
+      <w:r>
+        <w:rPr>
+          <w:rFonts w:ascii="Consolas" w:hAnsi="Consolas" w:cs="Consolas"/>
+          <w:color w:val="000000"/>
+          <w:sz w:val="19"/>
+          <w:szCs w:val="19"/>
+          <w:highlight w:val="white"/>
+          <w:lang w:val="en-US" w:eastAsia="pt-PT"/>
+        </w:rPr>
+        <w:t>);</w:t>
+      </w:r>
+    </w:p>
+    <w:p>
+      <w:pPr>
+        <w:spacing w:after="0" w:line="240" w:lineRule="auto"/>
+        <w:jc w:val="both"/>
+        <w:rPr>
+          <w:rFonts w:ascii="Consolas" w:hAnsi="Consolas" w:cs="Consolas"/>
+          <w:lang w:eastAsia="pt-PT"/>
+        </w:rPr>
+      </w:pPr>
+      <w:r>
+        <w:rPr>
+          <w:rFonts w:ascii="Consolas" w:hAnsi="Consolas" w:cs="Consolas"/>
+          <w:color w:val="000000"/>
+          <w:sz w:val="19"/>
+          <w:szCs w:val="19"/>
+          <w:highlight w:val="white"/>
+          <w:lang w:val="en-US" w:eastAsia="pt-PT"/>
+        </w:rPr>
+        <w:t xml:space="preserve">            </w:t>
+      </w:r>
+      <w:proofErr w:type="spellStart"/>
+      <w:proofErr w:type="gramStart"/>
+      <w:r>
+        <w:rPr>
+          <w:rFonts w:ascii="Consolas" w:hAnsi="Consolas" w:cs="Consolas"/>
+          <w:color w:val="0000FF"/>
+          <w:sz w:val="19"/>
+          <w:szCs w:val="19"/>
+          <w:highlight w:val="white"/>
+          <w:lang w:eastAsia="pt-PT"/>
+        </w:rPr>
+        <w:t>return</w:t>
+      </w:r>
+      <w:proofErr w:type="spellEnd"/>
+      <w:proofErr w:type="gramEnd"/>
+      <w:r>
+        <w:rPr>
+          <w:rFonts w:ascii="Consolas" w:hAnsi="Consolas" w:cs="Consolas"/>
+          <w:color w:val="000000"/>
+          <w:sz w:val="19"/>
+          <w:szCs w:val="19"/>
+          <w:highlight w:val="white"/>
+          <w:lang w:eastAsia="pt-PT"/>
+        </w:rPr>
+        <w:t xml:space="preserve"> o </w:t>
+      </w:r>
+      <w:r>
+        <w:rPr>
+          <w:rFonts w:ascii="Consolas" w:hAnsi="Consolas" w:cs="Consolas"/>
+          <w:color w:val="0000FF"/>
+          <w:sz w:val="19"/>
+          <w:szCs w:val="19"/>
+          <w:highlight w:val="white"/>
+          <w:lang w:eastAsia="pt-PT"/>
+        </w:rPr>
+        <w:t>as</w:t>
+      </w:r>
+      <w:r>
+        <w:rPr>
+          <w:rFonts w:ascii="Consolas" w:hAnsi="Consolas" w:cs="Consolas"/>
+          <w:color w:val="000000"/>
+          <w:sz w:val="19"/>
+          <w:szCs w:val="19"/>
+          <w:highlight w:val="white"/>
+          <w:lang w:eastAsia="pt-PT"/>
+        </w:rPr>
+        <w:t xml:space="preserve"> T;</w:t>
+      </w:r>
       <w:bookmarkStart w:id="0" w:name="_GoBack"/>
       <w:bookmarkEnd w:id="0"/>
       <w:r>
         <w:rPr>
-          <w:sz w:val="28"/>
+          <w:rFonts w:ascii="Consolas" w:hAnsi="Consolas" w:cs="Consolas"/>
+          <w:lang w:eastAsia="pt-PT"/>
         </w:rPr>
         <w:br w:type="page"/>
       </w:r>
     </w:p>
     <w:p>
       <w:pPr>
-        <w:pStyle w:val="CitaoIntensa"/>
+        <w:pStyle w:val="IntenseQuote"/>
         <w:rPr>
           <w:sz w:val="28"/>
         </w:rPr>
@@ -491,7 +3688,7 @@
 <w:ftr xmlns:wpc="http://schemas.microsoft.com/office/word/2010/wordprocessingCanvas" xmlns:mc="http://schemas.openxmlformats.org/markup-compatibility/2006" xmlns:o="urn:schemas-microsoft-com:office:office" xmlns:r="http://schemas.openxmlformats.org/officeDocument/2006/relationships" xmlns:m="http://schemas.openxmlformats.org/officeDocument/2006/math" xmlns:v="urn:schemas-microsoft-com:vml" xmlns:wp14="http://schemas.microsoft.com/office/word/2010/wordprocessingDrawing" xmlns:wp="http://schemas.openxmlformats.org/drawingml/2006/wordprocessingDrawing" xmlns:w10="urn:schemas-microsoft-com:office:word" xmlns:w="http://schemas.openxmlformats.org/wordprocessingml/2006/main" xmlns:w14="http://schemas.microsoft.com/office/word/2010/wordml" xmlns:w15="http://schemas.microsoft.com/office/word/2012/wordml" xmlns:wpg="http://schemas.microsoft.com/office/word/2010/wordprocessingGroup" xmlns:wpi="http://schemas.microsoft.com/office/word/2010/wordprocessingInk" xmlns:wne="http://schemas.microsoft.com/office/word/2006/wordml" xmlns:wps="http://schemas.microsoft.com/office/word/2010/wordprocessingShape" mc:Ignorable="w14 w15 wp14">
   <w:p>
     <w:pPr>
-      <w:pStyle w:val="Rodap"/>
+      <w:pStyle w:val="Footer"/>
     </w:pPr>
   </w:p>
 </w:ftr>
@@ -501,7 +3698,7 @@
 <w:ftr xmlns:wpc="http://schemas.microsoft.com/office/word/2010/wordprocessingCanvas" xmlns:mc="http://schemas.openxmlformats.org/markup-compatibility/2006" xmlns:o="urn:schemas-microsoft-com:office:office" xmlns:r="http://schemas.openxmlformats.org/officeDocument/2006/relationships" xmlns:m="http://schemas.openxmlformats.org/officeDocument/2006/math" xmlns:v="urn:schemas-microsoft-com:vml" xmlns:wp14="http://schemas.microsoft.com/office/word/2010/wordprocessingDrawing" xmlns:wp="http://schemas.openxmlformats.org/drawingml/2006/wordprocessingDrawing" xmlns:w10="urn:schemas-microsoft-com:office:word" xmlns:w="http://schemas.openxmlformats.org/wordprocessingml/2006/main" xmlns:w14="http://schemas.microsoft.com/office/word/2010/wordml" xmlns:w15="http://schemas.microsoft.com/office/word/2012/wordml" xmlns:wpg="http://schemas.microsoft.com/office/word/2010/wordprocessingGroup" xmlns:wpi="http://schemas.microsoft.com/office/word/2010/wordprocessingInk" xmlns:wne="http://schemas.microsoft.com/office/word/2006/wordml" xmlns:wps="http://schemas.microsoft.com/office/word/2010/wordprocessingShape" mc:Ignorable="w14 w15 wp14">
   <w:p>
     <w:pPr>
-      <w:pStyle w:val="Rodap"/>
+      <w:pStyle w:val="Footer"/>
       <w:jc w:val="right"/>
     </w:pPr>
     <w:r>
@@ -518,7 +3715,7 @@
 <w:ftr xmlns:wpc="http://schemas.microsoft.com/office/word/2010/wordprocessingCanvas" xmlns:mc="http://schemas.openxmlformats.org/markup-compatibility/2006" xmlns:o="urn:schemas-microsoft-com:office:office" xmlns:r="http://schemas.openxmlformats.org/officeDocument/2006/relationships" xmlns:m="http://schemas.openxmlformats.org/officeDocument/2006/math" xmlns:v="urn:schemas-microsoft-com:vml" xmlns:wp14="http://schemas.microsoft.com/office/word/2010/wordprocessingDrawing" xmlns:wp="http://schemas.openxmlformats.org/drawingml/2006/wordprocessingDrawing" xmlns:w10="urn:schemas-microsoft-com:office:word" xmlns:w="http://schemas.openxmlformats.org/wordprocessingml/2006/main" xmlns:w14="http://schemas.microsoft.com/office/word/2010/wordml" xmlns:w15="http://schemas.microsoft.com/office/word/2012/wordml" xmlns:wpg="http://schemas.microsoft.com/office/word/2010/wordprocessingGroup" xmlns:wpi="http://schemas.microsoft.com/office/word/2010/wordprocessingInk" xmlns:wne="http://schemas.microsoft.com/office/word/2006/wordml" xmlns:wps="http://schemas.microsoft.com/office/word/2010/wordprocessingShape" mc:Ignorable="w14 w15 wp14">
   <w:p>
     <w:pPr>
-      <w:pStyle w:val="Rodap"/>
+      <w:pStyle w:val="Footer"/>
     </w:pPr>
   </w:p>
 </w:ftr>
@@ -553,7 +3750,7 @@
 <w:hdr xmlns:wpc="http://schemas.microsoft.com/office/word/2010/wordprocessingCanvas" xmlns:mc="http://schemas.openxmlformats.org/markup-compatibility/2006" xmlns:o="urn:schemas-microsoft-com:office:office" xmlns:r="http://schemas.openxmlformats.org/officeDocument/2006/relationships" xmlns:m="http://schemas.openxmlformats.org/officeDocument/2006/math" xmlns:v="urn:schemas-microsoft-com:vml" xmlns:wp14="http://schemas.microsoft.com/office/word/2010/wordprocessingDrawing" xmlns:wp="http://schemas.openxmlformats.org/drawingml/2006/wordprocessingDrawing" xmlns:w10="urn:schemas-microsoft-com:office:word" xmlns:w="http://schemas.openxmlformats.org/wordprocessingml/2006/main" xmlns:w14="http://schemas.microsoft.com/office/word/2010/wordml" xmlns:w15="http://schemas.microsoft.com/office/word/2012/wordml" xmlns:wpg="http://schemas.microsoft.com/office/word/2010/wordprocessingGroup" xmlns:wpi="http://schemas.microsoft.com/office/word/2010/wordprocessingInk" xmlns:wne="http://schemas.microsoft.com/office/word/2006/wordml" xmlns:wps="http://schemas.microsoft.com/office/word/2010/wordprocessingShape" mc:Ignorable="w14 w15 wp14">
   <w:p>
     <w:pPr>
-      <w:pStyle w:val="Cabealho"/>
+      <w:pStyle w:val="Header"/>
     </w:pPr>
   </w:p>
 </w:hdr>
@@ -563,7 +3760,7 @@
 <w:hdr xmlns:wpc="http://schemas.microsoft.com/office/word/2010/wordprocessingCanvas" xmlns:mc="http://schemas.openxmlformats.org/markup-compatibility/2006" xmlns:o="urn:schemas-microsoft-com:office:office" xmlns:r="http://schemas.openxmlformats.org/officeDocument/2006/relationships" xmlns:m="http://schemas.openxmlformats.org/officeDocument/2006/math" xmlns:v="urn:schemas-microsoft-com:vml" xmlns:wp14="http://schemas.microsoft.com/office/word/2010/wordprocessingDrawing" xmlns:wp="http://schemas.openxmlformats.org/drawingml/2006/wordprocessingDrawing" xmlns:w10="urn:schemas-microsoft-com:office:word" xmlns:w="http://schemas.openxmlformats.org/wordprocessingml/2006/main" xmlns:w14="http://schemas.microsoft.com/office/word/2010/wordml" xmlns:w15="http://schemas.microsoft.com/office/word/2012/wordml" xmlns:wpg="http://schemas.microsoft.com/office/word/2010/wordprocessingGroup" xmlns:wpi="http://schemas.microsoft.com/office/word/2010/wordprocessingInk" xmlns:wne="http://schemas.microsoft.com/office/word/2006/wordml" xmlns:wps="http://schemas.microsoft.com/office/word/2010/wordprocessingShape" mc:Ignorable="w14 w15 wp14">
   <w:p>
     <w:pPr>
-      <w:pStyle w:val="Cabealho"/>
+      <w:pStyle w:val="Header"/>
     </w:pPr>
   </w:p>
 </w:hdr>
@@ -573,7 +3770,7 @@
 <w:hdr xmlns:wpc="http://schemas.microsoft.com/office/word/2010/wordprocessingCanvas" xmlns:mc="http://schemas.openxmlformats.org/markup-compatibility/2006" xmlns:o="urn:schemas-microsoft-com:office:office" xmlns:r="http://schemas.openxmlformats.org/officeDocument/2006/relationships" xmlns:m="http://schemas.openxmlformats.org/officeDocument/2006/math" xmlns:v="urn:schemas-microsoft-com:vml" xmlns:wp14="http://schemas.microsoft.com/office/word/2010/wordprocessingDrawing" xmlns:wp="http://schemas.openxmlformats.org/drawingml/2006/wordprocessingDrawing" xmlns:w10="urn:schemas-microsoft-com:office:word" xmlns:w="http://schemas.openxmlformats.org/wordprocessingml/2006/main" xmlns:w14="http://schemas.microsoft.com/office/word/2010/wordml" xmlns:w15="http://schemas.microsoft.com/office/word/2012/wordml" xmlns:wpg="http://schemas.microsoft.com/office/word/2010/wordprocessingGroup" xmlns:wpi="http://schemas.microsoft.com/office/word/2010/wordprocessingInk" xmlns:wne="http://schemas.microsoft.com/office/word/2006/wordml" xmlns:wps="http://schemas.microsoft.com/office/word/2010/wordprocessingShape" mc:Ignorable="w14 w15 wp14">
   <w:p>
     <w:pPr>
-      <w:pStyle w:val="Cabealho"/>
+      <w:pStyle w:val="Header"/>
     </w:pPr>
   </w:p>
 </w:hdr>
@@ -1189,13 +4386,13 @@
       <w:lang w:eastAsia="en-US"/>
     </w:rPr>
   </w:style>
-  <w:style w:type="character" w:default="1" w:styleId="Tipodeletrapredefinidodopargrafo">
+  <w:style w:type="character" w:default="1" w:styleId="DefaultParagraphFont">
     <w:name w:val="Default Paragraph Font"/>
     <w:uiPriority w:val="1"/>
     <w:semiHidden/>
     <w:unhideWhenUsed/>
   </w:style>
-  <w:style w:type="table" w:default="1" w:styleId="Tabelanormal">
+  <w:style w:type="table" w:default="1" w:styleId="TableNormal">
     <w:name w:val="Normal Table"/>
     <w:uiPriority w:val="99"/>
     <w:semiHidden/>
@@ -1210,16 +4407,16 @@
       </w:tblCellMar>
     </w:tblPr>
   </w:style>
-  <w:style w:type="numbering" w:default="1" w:styleId="Semlista">
+  <w:style w:type="numbering" w:default="1" w:styleId="NoList">
     <w:name w:val="No List"/>
     <w:uiPriority w:val="99"/>
     <w:semiHidden/>
     <w:unhideWhenUsed/>
   </w:style>
-  <w:style w:type="paragraph" w:styleId="Textodebalo">
+  <w:style w:type="paragraph" w:styleId="BalloonText">
     <w:name w:val="Balloon Text"/>
     <w:basedOn w:val="Normal"/>
-    <w:link w:val="TextodebaloCarter"/>
+    <w:link w:val="BalloonTextChar"/>
     <w:uiPriority w:val="99"/>
     <w:semiHidden/>
     <w:unhideWhenUsed/>
@@ -1233,9 +4430,9 @@
       <w:szCs w:val="16"/>
     </w:rPr>
   </w:style>
-  <w:style w:type="character" w:customStyle="1" w:styleId="TextodebaloCarter">
-    <w:name w:val="Texto de balão Caráter"/>
-    <w:link w:val="Textodebalo"/>
+  <w:style w:type="character" w:customStyle="1" w:styleId="BalloonTextChar">
+    <w:name w:val="Balloon Text Char"/>
+    <w:link w:val="BalloonText"/>
     <w:uiPriority w:val="99"/>
     <w:semiHidden/>
     <w:rsid w:val="006A14DF"/>
@@ -1245,7 +4442,7 @@
       <w:szCs w:val="16"/>
     </w:rPr>
   </w:style>
-  <w:style w:type="character" w:styleId="TextodoMarcadordePosio">
+  <w:style w:type="character" w:styleId="PlaceholderText">
     <w:name w:val="Placeholder Text"/>
     <w:uiPriority w:val="99"/>
     <w:semiHidden/>
@@ -1271,7 +4468,7 @@
       <w:lang w:val="de-DE" w:eastAsia="ja-JP" w:bidi="fa-IR"/>
     </w:rPr>
   </w:style>
-  <w:style w:type="paragraph" w:styleId="PargrafodaLista">
+  <w:style w:type="paragraph" w:styleId="ListParagraph">
     <w:name w:val="List Paragraph"/>
     <w:basedOn w:val="Normal"/>
     <w:uiPriority w:val="34"/>
@@ -1282,10 +4479,10 @@
       <w:contextualSpacing/>
     </w:pPr>
   </w:style>
-  <w:style w:type="paragraph" w:styleId="Cabealho">
+  <w:style w:type="paragraph" w:styleId="Header">
     <w:name w:val="header"/>
     <w:basedOn w:val="Normal"/>
-    <w:link w:val="CabealhoCarter"/>
+    <w:link w:val="HeaderChar"/>
     <w:uiPriority w:val="99"/>
     <w:unhideWhenUsed/>
     <w:rsid w:val="005570FB"/>
@@ -1297,17 +4494,17 @@
       <w:spacing w:after="0" w:line="240" w:lineRule="auto"/>
     </w:pPr>
   </w:style>
-  <w:style w:type="character" w:customStyle="1" w:styleId="CabealhoCarter">
-    <w:name w:val="Cabeçalho Caráter"/>
-    <w:basedOn w:val="Tipodeletrapredefinidodopargrafo"/>
-    <w:link w:val="Cabealho"/>
+  <w:style w:type="character" w:customStyle="1" w:styleId="HeaderChar">
+    <w:name w:val="Header Char"/>
+    <w:basedOn w:val="DefaultParagraphFont"/>
+    <w:link w:val="Header"/>
     <w:uiPriority w:val="99"/>
     <w:rsid w:val="005570FB"/>
   </w:style>
-  <w:style w:type="paragraph" w:styleId="Rodap">
+  <w:style w:type="paragraph" w:styleId="Footer">
     <w:name w:val="footer"/>
     <w:basedOn w:val="Normal"/>
-    <w:link w:val="RodapCarter"/>
+    <w:link w:val="FooterChar"/>
     <w:uiPriority w:val="99"/>
     <w:unhideWhenUsed/>
     <w:rsid w:val="005570FB"/>
@@ -1319,18 +4516,18 @@
       <w:spacing w:after="0" w:line="240" w:lineRule="auto"/>
     </w:pPr>
   </w:style>
-  <w:style w:type="character" w:customStyle="1" w:styleId="RodapCarter">
-    <w:name w:val="Rodapé Caráter"/>
-    <w:basedOn w:val="Tipodeletrapredefinidodopargrafo"/>
-    <w:link w:val="Rodap"/>
+  <w:style w:type="character" w:customStyle="1" w:styleId="FooterChar">
+    <w:name w:val="Footer Char"/>
+    <w:basedOn w:val="DefaultParagraphFont"/>
+    <w:link w:val="Footer"/>
     <w:uiPriority w:val="99"/>
     <w:rsid w:val="005570FB"/>
   </w:style>
-  <w:style w:type="paragraph" w:styleId="CitaoIntensa">
+  <w:style w:type="paragraph" w:styleId="IntenseQuote">
     <w:name w:val="Intense Quote"/>
     <w:basedOn w:val="Normal"/>
     <w:next w:val="Normal"/>
-    <w:link w:val="CitaoIntensaCarter"/>
+    <w:link w:val="IntenseQuoteChar"/>
     <w:uiPriority w:val="30"/>
     <w:qFormat/>
     <w:rsid w:val="00882F45"/>
@@ -1349,10 +4546,10 @@
       <w:color w:val="5B9BD5" w:themeColor="accent1"/>
     </w:rPr>
   </w:style>
-  <w:style w:type="character" w:customStyle="1" w:styleId="CitaoIntensaCarter">
-    <w:name w:val="Citação Intensa Caráter"/>
-    <w:basedOn w:val="Tipodeletrapredefinidodopargrafo"/>
-    <w:link w:val="CitaoIntensa"/>
+  <w:style w:type="character" w:customStyle="1" w:styleId="IntenseQuoteChar">
+    <w:name w:val="Intense Quote Char"/>
+    <w:basedOn w:val="DefaultParagraphFont"/>
+    <w:link w:val="IntenseQuote"/>
     <w:uiPriority w:val="30"/>
     <w:rsid w:val="00882F45"/>
     <w:rPr>
@@ -1364,7 +4561,7 @@
       <w:lang w:eastAsia="en-US"/>
     </w:rPr>
   </w:style>
-  <w:style w:type="paragraph" w:styleId="Legenda">
+  <w:style w:type="paragraph" w:styleId="Caption">
     <w:name w:val="caption"/>
     <w:basedOn w:val="Normal"/>
     <w:next w:val="Normal"/>

</xml_diff>